<commit_message>
Working on Ch4 Introduction First Revision
</commit_message>
<xml_diff>
--- a/Draft/4 Architecture.docx
+++ b/Draft/4 Architecture.docx
@@ -1917,27 +1917,37 @@
     </w:p>
     <w:p>
       <w:pPr>
-        <w:rPr>
-          <w:rFonts w:ascii="Arial" w:hAnsi="Arial" w:cs="Arial"/>
-          <w:sz w:val="24"/>
-          <w:szCs w:val="24"/>
-          <w:lang w:val="en-NZ"/>
-        </w:rPr>
-      </w:pPr>
-      <w:r>
-        <w:rPr>
-          <w:rFonts w:ascii="Arial" w:hAnsi="Arial" w:cs="Arial"/>
-          <w:sz w:val="24"/>
-          <w:szCs w:val="24"/>
-          <w:lang w:val="en-NZ"/>
-        </w:rPr>
-        <w:t>Digging a little deeper around this situation, we found that multi-user AR experiences</w:t>
-      </w:r>
-      <w:r>
-        <w:rPr>
-          <w:rFonts w:ascii="Arial" w:hAnsi="Arial" w:cs="Arial"/>
-          <w:sz w:val="24"/>
-          <w:szCs w:val="24"/>
+        <w:jc w:val="both"/>
+        <w:rPr>
+          <w:rFonts w:ascii="Arial" w:hAnsi="Arial" w:cs="Arial"/>
+          <w:sz w:val="22"/>
+          <w:szCs w:val="22"/>
+          <w:lang w:val="en-NZ"/>
+        </w:rPr>
+      </w:pPr>
+      <w:r>
+        <w:rPr>
+          <w:rFonts w:ascii="Arial" w:hAnsi="Arial" w:cs="Arial"/>
+          <w:sz w:val="22"/>
+          <w:szCs w:val="22"/>
+          <w:lang w:val="en-NZ"/>
+        </w:rPr>
+        <w:t>Multi</w:t>
+      </w:r>
+      <w:r>
+        <w:rPr>
+          <w:rFonts w:ascii="Arial" w:hAnsi="Arial" w:cs="Arial"/>
+          <w:sz w:val="22"/>
+          <w:szCs w:val="22"/>
+          <w:lang w:val="en-NZ"/>
+        </w:rPr>
+        <w:t>-user AR experiences</w:t>
+      </w:r>
+      <w:r>
+        <w:rPr>
+          <w:rFonts w:ascii="Arial" w:hAnsi="Arial" w:cs="Arial"/>
+          <w:sz w:val="22"/>
+          <w:szCs w:val="22"/>
           <w:lang w:val="en-NZ"/>
         </w:rPr>
         <w:t xml:space="preserve"> (educational or not) excel the most at</w:t>
@@ -1945,8 +1955,8 @@
       <w:r>
         <w:rPr>
           <w:rFonts w:ascii="Arial" w:hAnsi="Arial" w:cs="Arial"/>
-          <w:sz w:val="24"/>
-          <w:szCs w:val="24"/>
+          <w:sz w:val="22"/>
+          <w:szCs w:val="22"/>
           <w:lang w:val="en-NZ"/>
         </w:rPr>
         <w:t xml:space="preserve"> co-located, in-person activities</w:t>
@@ -1954,8 +1964,8 @@
       <w:r>
         <w:rPr>
           <w:rFonts w:ascii="Arial" w:hAnsi="Arial" w:cs="Arial"/>
-          <w:sz w:val="24"/>
-          <w:szCs w:val="24"/>
+          <w:sz w:val="22"/>
+          <w:szCs w:val="22"/>
           <w:lang w:val="en-NZ"/>
         </w:rPr>
         <w:t>.</w:t>
@@ -1963,17 +1973,35 @@
       <w:r>
         <w:rPr>
           <w:rFonts w:ascii="Arial" w:hAnsi="Arial" w:cs="Arial"/>
-          <w:sz w:val="24"/>
-          <w:szCs w:val="24"/>
-          <w:lang w:val="en-NZ"/>
-        </w:rPr>
-        <w:t xml:space="preserve"> The use of gps-based augmentation also </w:t>
-      </w:r>
-      <w:r>
-        <w:rPr>
-          <w:rFonts w:ascii="Arial" w:hAnsi="Arial" w:cs="Arial"/>
-          <w:sz w:val="24"/>
-          <w:szCs w:val="24"/>
+          <w:sz w:val="22"/>
+          <w:szCs w:val="22"/>
+          <w:lang w:val="en-NZ"/>
+        </w:rPr>
+        <w:t xml:space="preserve"> The use of </w:t>
+      </w:r>
+      <w:r>
+        <w:rPr>
+          <w:rFonts w:ascii="Arial" w:hAnsi="Arial" w:cs="Arial"/>
+          <w:sz w:val="22"/>
+          <w:szCs w:val="22"/>
+          <w:lang w:val="en-NZ"/>
+        </w:rPr>
+        <w:t>GPS</w:t>
+      </w:r>
+      <w:r>
+        <w:rPr>
+          <w:rFonts w:ascii="Arial" w:hAnsi="Arial" w:cs="Arial"/>
+          <w:sz w:val="22"/>
+          <w:szCs w:val="22"/>
+          <w:lang w:val="en-NZ"/>
+        </w:rPr>
+        <w:t xml:space="preserve">-based augmentation also </w:t>
+      </w:r>
+      <w:r>
+        <w:rPr>
+          <w:rFonts w:ascii="Arial" w:hAnsi="Arial" w:cs="Arial"/>
+          <w:sz w:val="22"/>
+          <w:szCs w:val="22"/>
           <w:lang w:val="en-NZ"/>
         </w:rPr>
         <w:t>gives strength to this tendency</w:t>
@@ -1981,8 +2009,8 @@
       <w:r>
         <w:rPr>
           <w:rFonts w:ascii="Arial" w:hAnsi="Arial" w:cs="Arial"/>
-          <w:sz w:val="24"/>
-          <w:szCs w:val="24"/>
+          <w:sz w:val="22"/>
+          <w:szCs w:val="22"/>
           <w:lang w:val="en-NZ"/>
         </w:rPr>
         <w:t xml:space="preserve">, building connectivity on top </w:t>
@@ -1990,82 +2018,146 @@
       <w:r>
         <w:rPr>
           <w:rFonts w:ascii="Arial" w:hAnsi="Arial" w:cs="Arial"/>
-          <w:sz w:val="24"/>
-          <w:szCs w:val="24"/>
-          <w:lang w:val="en-NZ"/>
-        </w:rPr>
-        <w:t>a very different framework from th</w:t>
-      </w:r>
-      <w:r>
-        <w:rPr>
-          <w:rFonts w:ascii="Arial" w:hAnsi="Arial" w:cs="Arial"/>
-          <w:sz w:val="24"/>
-          <w:szCs w:val="24"/>
-          <w:lang w:val="en-NZ"/>
-        </w:rPr>
-        <w:t>e more common mobile network</w:t>
-      </w:r>
-      <w:r>
-        <w:rPr>
-          <w:rFonts w:ascii="Arial" w:hAnsi="Arial" w:cs="Arial"/>
-          <w:sz w:val="24"/>
-          <w:szCs w:val="24"/>
-          <w:lang w:val="en-NZ"/>
-        </w:rPr>
-        <w:t xml:space="preserve"> idea</w:t>
-      </w:r>
-      <w:r>
-        <w:rPr>
-          <w:rFonts w:ascii="Arial" w:hAnsi="Arial" w:cs="Arial"/>
-          <w:sz w:val="24"/>
-          <w:szCs w:val="24"/>
-          <w:lang w:val="en-NZ"/>
-        </w:rPr>
-        <w:t xml:space="preserve">, and </w:t>
-      </w:r>
-      <w:r>
-        <w:rPr>
-          <w:rFonts w:ascii="Arial" w:hAnsi="Arial" w:cs="Arial"/>
-          <w:sz w:val="24"/>
-          <w:szCs w:val="24"/>
-          <w:lang w:val="en-NZ"/>
-        </w:rPr>
-        <w:lastRenderedPageBreak/>
-        <w:t>prioritizing the sense of sharing a common space rather than sharing a connection with other users.</w:t>
+          <w:sz w:val="22"/>
+          <w:szCs w:val="22"/>
+          <w:lang w:val="en-NZ"/>
+        </w:rPr>
+        <w:t xml:space="preserve">of </w:t>
+      </w:r>
+      <w:r>
+        <w:rPr>
+          <w:rFonts w:ascii="Arial" w:hAnsi="Arial" w:cs="Arial"/>
+          <w:sz w:val="22"/>
+          <w:szCs w:val="22"/>
+          <w:lang w:val="en-NZ"/>
+        </w:rPr>
+        <w:t xml:space="preserve">a different framework </w:t>
+      </w:r>
+      <w:r>
+        <w:rPr>
+          <w:rFonts w:ascii="Arial" w:hAnsi="Arial" w:cs="Arial"/>
+          <w:sz w:val="22"/>
+          <w:szCs w:val="22"/>
+          <w:lang w:val="en-NZ"/>
+        </w:rPr>
+        <w:t>in</w:t>
+      </w:r>
+      <w:r>
+        <w:rPr>
+          <w:rFonts w:ascii="Arial" w:hAnsi="Arial" w:cs="Arial"/>
+          <w:sz w:val="22"/>
+          <w:szCs w:val="22"/>
+          <w:lang w:val="en-NZ"/>
+        </w:rPr>
+        <w:t xml:space="preserve"> th</w:t>
+      </w:r>
+      <w:r>
+        <w:rPr>
+          <w:rFonts w:ascii="Arial" w:hAnsi="Arial" w:cs="Arial"/>
+          <w:sz w:val="22"/>
+          <w:szCs w:val="22"/>
+          <w:lang w:val="en-NZ"/>
+        </w:rPr>
+        <w:t>e mobile network</w:t>
+      </w:r>
+      <w:r>
+        <w:rPr>
+          <w:rFonts w:ascii="Arial" w:hAnsi="Arial" w:cs="Arial"/>
+          <w:sz w:val="22"/>
+          <w:szCs w:val="22"/>
+          <w:lang w:val="en-NZ"/>
+        </w:rPr>
+        <w:t xml:space="preserve"> i</w:t>
+      </w:r>
+      <w:r>
+        <w:rPr>
+          <w:rFonts w:ascii="Arial" w:hAnsi="Arial" w:cs="Arial"/>
+          <w:sz w:val="22"/>
+          <w:szCs w:val="22"/>
+          <w:lang w:val="en-NZ"/>
+        </w:rPr>
+        <w:t xml:space="preserve">nfrastructure </w:t>
+      </w:r>
+      <w:r>
+        <w:rPr>
+          <w:rFonts w:ascii="Arial" w:hAnsi="Arial" w:cs="Arial"/>
+          <w:sz w:val="22"/>
+          <w:szCs w:val="22"/>
+          <w:lang w:val="en-NZ"/>
+        </w:rPr>
+        <w:t>and prioritizing the sense of sharing a common space rather than sharing a</w:t>
+      </w:r>
+      <w:r>
+        <w:rPr>
+          <w:rFonts w:ascii="Arial" w:hAnsi="Arial" w:cs="Arial"/>
+          <w:sz w:val="22"/>
+          <w:szCs w:val="22"/>
+          <w:lang w:val="en-NZ"/>
+        </w:rPr>
+        <w:t>n abstract</w:t>
+      </w:r>
+      <w:r>
+        <w:rPr>
+          <w:rFonts w:ascii="Arial" w:hAnsi="Arial" w:cs="Arial"/>
+          <w:sz w:val="22"/>
+          <w:szCs w:val="22"/>
+          <w:lang w:val="en-NZ"/>
+        </w:rPr>
+        <w:t xml:space="preserve"> connection with other users.</w:t>
       </w:r>
     </w:p>
     <w:p>
       <w:pPr>
-        <w:rPr>
-          <w:rFonts w:ascii="Arial" w:hAnsi="Arial" w:cs="Arial"/>
-          <w:sz w:val="24"/>
-          <w:szCs w:val="24"/>
-          <w:lang w:val="en-NZ"/>
-        </w:rPr>
-      </w:pPr>
-      <w:r>
-        <w:rPr>
-          <w:rFonts w:ascii="Arial" w:hAnsi="Arial" w:cs="Arial"/>
-          <w:sz w:val="24"/>
-          <w:szCs w:val="24"/>
-          <w:lang w:val="en-NZ"/>
-        </w:rPr>
-        <w:t>This analysis provides a detailed enough contex</w:t>
-      </w:r>
-      <w:r>
-        <w:rPr>
-          <w:rFonts w:ascii="Arial" w:hAnsi="Arial" w:cs="Arial"/>
-          <w:sz w:val="24"/>
-          <w:szCs w:val="24"/>
-          <w:lang w:val="en-NZ"/>
-        </w:rPr>
-        <w:t>t to stablish one of the main motivations for the development of CollabAR: to create an augmented reality application</w:t>
-      </w:r>
-      <w:r>
-        <w:rPr>
-          <w:rFonts w:ascii="Arial" w:hAnsi="Arial" w:cs="Arial"/>
-          <w:sz w:val="24"/>
-          <w:szCs w:val="24"/>
+        <w:jc w:val="both"/>
+        <w:rPr>
+          <w:rFonts w:ascii="Arial" w:hAnsi="Arial" w:cs="Arial"/>
+          <w:sz w:val="22"/>
+          <w:szCs w:val="22"/>
+          <w:lang w:val="en-NZ"/>
+        </w:rPr>
+      </w:pPr>
+      <w:r>
+        <w:rPr>
+          <w:rFonts w:ascii="Arial" w:hAnsi="Arial" w:cs="Arial"/>
+          <w:sz w:val="22"/>
+          <w:szCs w:val="22"/>
+          <w:lang w:val="en-NZ"/>
+        </w:rPr>
+        <w:lastRenderedPageBreak/>
+        <w:t>With t</w:t>
+      </w:r>
+      <w:r>
+        <w:rPr>
+          <w:rFonts w:ascii="Arial" w:hAnsi="Arial" w:cs="Arial"/>
+          <w:sz w:val="22"/>
+          <w:szCs w:val="22"/>
+          <w:lang w:val="en-NZ"/>
+        </w:rPr>
+        <w:t xml:space="preserve">his </w:t>
+      </w:r>
+      <w:r>
+        <w:rPr>
+          <w:rFonts w:ascii="Arial" w:hAnsi="Arial" w:cs="Arial"/>
+          <w:sz w:val="22"/>
+          <w:szCs w:val="22"/>
+          <w:lang w:val="en-NZ"/>
+        </w:rPr>
+        <w:t>information it is possible</w:t>
+      </w:r>
+      <w:r>
+        <w:rPr>
+          <w:rFonts w:ascii="Arial" w:hAnsi="Arial" w:cs="Arial"/>
+          <w:sz w:val="22"/>
+          <w:szCs w:val="22"/>
+          <w:lang w:val="en-NZ"/>
+        </w:rPr>
+        <w:t xml:space="preserve"> to stablish one of the main motivations for the development of CollabAR: to create an augmented reality application</w:t>
+      </w:r>
+      <w:r>
+        <w:rPr>
+          <w:rFonts w:ascii="Arial" w:hAnsi="Arial" w:cs="Arial"/>
+          <w:sz w:val="22"/>
+          <w:szCs w:val="22"/>
           <w:lang w:val="en-NZ"/>
         </w:rPr>
         <w:t xml:space="preserve"> made for a multi-user interaction that explores the technology’s capabilities</w:t>
@@ -2073,8 +2165,8 @@
       <w:r>
         <w:rPr>
           <w:rFonts w:ascii="Arial" w:hAnsi="Arial" w:cs="Arial"/>
-          <w:sz w:val="24"/>
-          <w:szCs w:val="24"/>
+          <w:sz w:val="22"/>
+          <w:szCs w:val="22"/>
           <w:lang w:val="en-NZ"/>
         </w:rPr>
         <w:t xml:space="preserve"> for digital visualization, context </w:t>
@@ -2082,8 +2174,8 @@
       <w:r>
         <w:rPr>
           <w:rFonts w:ascii="Arial" w:hAnsi="Arial" w:cs="Arial"/>
-          <w:sz w:val="24"/>
-          <w:szCs w:val="24"/>
+          <w:sz w:val="22"/>
+          <w:szCs w:val="22"/>
           <w:lang w:val="en-NZ"/>
         </w:rPr>
         <w:t>awareness</w:t>
@@ -2091,99 +2183,64 @@
       <w:r>
         <w:rPr>
           <w:rFonts w:ascii="Arial" w:hAnsi="Arial" w:cs="Arial"/>
-          <w:sz w:val="24"/>
-          <w:szCs w:val="24"/>
-          <w:lang w:val="en-NZ"/>
-        </w:rPr>
-        <w:t xml:space="preserve"> </w:t>
-      </w:r>
-      <w:r>
-        <w:rPr>
-          <w:rFonts w:ascii="Arial" w:hAnsi="Arial" w:cs="Arial"/>
-          <w:sz w:val="24"/>
-          <w:szCs w:val="24"/>
-          <w:lang w:val="en-NZ"/>
-        </w:rPr>
-        <w:t>and seamless connectivity strongly linked to the physical space shared by the users</w:t>
-      </w:r>
-      <w:r>
-        <w:rPr>
-          <w:rFonts w:ascii="Arial" w:hAnsi="Arial" w:cs="Arial"/>
-          <w:sz w:val="24"/>
-          <w:szCs w:val="24"/>
-          <w:lang w:val="en-NZ"/>
-        </w:rPr>
-        <w:t xml:space="preserve">. </w:t>
-      </w:r>
-      <w:r>
-        <w:rPr>
-          <w:rFonts w:ascii="Arial" w:hAnsi="Arial" w:cs="Arial"/>
-          <w:sz w:val="24"/>
-          <w:szCs w:val="24"/>
-          <w:lang w:val="en-NZ"/>
-        </w:rPr>
-        <w:t>These tools</w:t>
-      </w:r>
-      <w:r>
-        <w:rPr>
-          <w:rFonts w:ascii="Arial" w:hAnsi="Arial" w:cs="Arial"/>
-          <w:sz w:val="24"/>
-          <w:szCs w:val="24"/>
-          <w:lang w:val="en-NZ"/>
-        </w:rPr>
-        <w:t xml:space="preserve"> can be used to enhance a learning process aimed at using and </w:t>
-      </w:r>
-      <w:r>
-        <w:rPr>
-          <w:rFonts w:ascii="Arial" w:hAnsi="Arial" w:cs="Arial"/>
-          <w:sz w:val="24"/>
-          <w:szCs w:val="24"/>
-          <w:lang w:val="en-NZ"/>
-        </w:rPr>
-        <w:t>fostering</w:t>
-      </w:r>
-      <w:r>
-        <w:rPr>
-          <w:rFonts w:ascii="Arial" w:hAnsi="Arial" w:cs="Arial"/>
-          <w:sz w:val="24"/>
-          <w:szCs w:val="24"/>
-          <w:lang w:val="en-NZ"/>
-        </w:rPr>
-        <w:t xml:space="preserve"> collaboration </w:t>
-      </w:r>
-      <w:r>
-        <w:rPr>
-          <w:rFonts w:ascii="Arial" w:hAnsi="Arial" w:cs="Arial"/>
-          <w:sz w:val="24"/>
-          <w:szCs w:val="24"/>
-          <w:lang w:val="en-NZ"/>
-        </w:rPr>
-        <w:t>and</w:t>
-      </w:r>
-      <w:r>
-        <w:rPr>
-          <w:rFonts w:ascii="Arial" w:hAnsi="Arial" w:cs="Arial"/>
-          <w:sz w:val="24"/>
-          <w:szCs w:val="24"/>
-          <w:lang w:val="en-NZ"/>
-        </w:rPr>
-        <w:t xml:space="preserve"> teamwork from the users.</w:t>
+          <w:sz w:val="22"/>
+          <w:szCs w:val="22"/>
+          <w:lang w:val="en-NZ"/>
+        </w:rPr>
+        <w:t xml:space="preserve">, </w:t>
+      </w:r>
+      <w:r>
+        <w:rPr>
+          <w:rFonts w:ascii="Arial" w:hAnsi="Arial" w:cs="Arial"/>
+          <w:sz w:val="22"/>
+          <w:szCs w:val="22"/>
+          <w:lang w:val="en-NZ"/>
+        </w:rPr>
+        <w:t xml:space="preserve">seamless connectivity </w:t>
+      </w:r>
+      <w:r>
+        <w:rPr>
+          <w:rFonts w:ascii="Arial" w:hAnsi="Arial" w:cs="Arial"/>
+          <w:sz w:val="22"/>
+          <w:szCs w:val="22"/>
+          <w:lang w:val="en-NZ"/>
+        </w:rPr>
+        <w:t xml:space="preserve">and a </w:t>
+      </w:r>
+      <w:r>
+        <w:rPr>
+          <w:rFonts w:ascii="Arial" w:hAnsi="Arial" w:cs="Arial"/>
+          <w:sz w:val="22"/>
+          <w:szCs w:val="22"/>
+          <w:lang w:val="en-NZ"/>
+        </w:rPr>
+        <w:t>strong link to the physical space shared by the users</w:t>
+      </w:r>
+      <w:r>
+        <w:rPr>
+          <w:rFonts w:ascii="Arial" w:hAnsi="Arial" w:cs="Arial"/>
+          <w:sz w:val="22"/>
+          <w:szCs w:val="22"/>
+          <w:lang w:val="en-NZ"/>
+        </w:rPr>
+        <w:t>.</w:t>
       </w:r>
     </w:p>
     <w:p>
       <w:pPr>
-        <w:rPr>
-          <w:rFonts w:ascii="Arial" w:hAnsi="Arial" w:cs="Arial"/>
-          <w:sz w:val="24"/>
-          <w:szCs w:val="24"/>
-          <w:lang w:val="en-NZ"/>
-        </w:rPr>
-      </w:pPr>
-      <w:r>
-        <w:rPr>
-          <w:rFonts w:ascii="Arial" w:hAnsi="Arial" w:cs="Arial"/>
-          <w:sz w:val="24"/>
-          <w:szCs w:val="24"/>
+        <w:jc w:val="both"/>
+        <w:rPr>
+          <w:rFonts w:ascii="Arial" w:hAnsi="Arial" w:cs="Arial"/>
+          <w:sz w:val="22"/>
+          <w:szCs w:val="22"/>
+          <w:lang w:val="en-NZ"/>
+        </w:rPr>
+      </w:pPr>
+      <w:r>
+        <w:rPr>
+          <w:rFonts w:ascii="Arial" w:hAnsi="Arial" w:cs="Arial"/>
+          <w:sz w:val="22"/>
+          <w:szCs w:val="22"/>
           <w:lang w:val="en-NZ"/>
         </w:rPr>
         <w:t xml:space="preserve">Shifting now to the </w:t>
@@ -2191,8 +2248,8 @@
       <w:r>
         <w:rPr>
           <w:rFonts w:ascii="Arial" w:hAnsi="Arial" w:cs="Arial"/>
-          <w:sz w:val="24"/>
-          <w:szCs w:val="24"/>
+          <w:sz w:val="22"/>
+          <w:szCs w:val="22"/>
           <w:lang w:val="en-NZ"/>
         </w:rPr>
         <w:t>educational</w:t>
@@ -2200,8 +2257,8 @@
       <w:r>
         <w:rPr>
           <w:rFonts w:ascii="Arial" w:hAnsi="Arial" w:cs="Arial"/>
-          <w:sz w:val="24"/>
-          <w:szCs w:val="24"/>
+          <w:sz w:val="22"/>
+          <w:szCs w:val="22"/>
           <w:lang w:val="en-NZ"/>
         </w:rPr>
         <w:t xml:space="preserve"> perspective of the project, section 2.5 </w:t>
@@ -2209,17 +2266,35 @@
       <w:r>
         <w:rPr>
           <w:rFonts w:ascii="Arial" w:hAnsi="Arial" w:cs="Arial"/>
-          <w:sz w:val="24"/>
-          <w:szCs w:val="24"/>
-          <w:lang w:val="en-NZ"/>
-        </w:rPr>
-        <w:t>was used to provide an analysis of the technology enhanced learning field</w:t>
-      </w:r>
-      <w:r>
-        <w:rPr>
-          <w:rFonts w:ascii="Arial" w:hAnsi="Arial" w:cs="Arial"/>
-          <w:sz w:val="24"/>
-          <w:szCs w:val="24"/>
+          <w:sz w:val="22"/>
+          <w:szCs w:val="22"/>
+          <w:lang w:val="en-NZ"/>
+        </w:rPr>
+        <w:t xml:space="preserve">was used to provide an analysis of the </w:t>
+      </w:r>
+      <w:r>
+        <w:rPr>
+          <w:rFonts w:ascii="Arial" w:hAnsi="Arial" w:cs="Arial"/>
+          <w:sz w:val="22"/>
+          <w:szCs w:val="22"/>
+          <w:lang w:val="en-NZ"/>
+        </w:rPr>
+        <w:t>TEL</w:t>
+      </w:r>
+      <w:r>
+        <w:rPr>
+          <w:rFonts w:ascii="Arial" w:hAnsi="Arial" w:cs="Arial"/>
+          <w:sz w:val="22"/>
+          <w:szCs w:val="22"/>
+          <w:lang w:val="en-NZ"/>
+        </w:rPr>
+        <w:t xml:space="preserve"> field</w:t>
+      </w:r>
+      <w:r>
+        <w:rPr>
+          <w:rFonts w:ascii="Arial" w:hAnsi="Arial" w:cs="Arial"/>
+          <w:sz w:val="22"/>
+          <w:szCs w:val="22"/>
           <w:lang w:val="en-NZ"/>
         </w:rPr>
         <w:t>. We identified two problems that proved to be the most relevant for this project.</w:t>
@@ -2241,7 +2316,16 @@
           <w:szCs w:val="24"/>
           <w:lang w:val="en-NZ"/>
         </w:rPr>
-        <w:t xml:space="preserve">The </w:t>
+        <w:t>First, t</w:t>
+      </w:r>
+      <w:r>
+        <w:rPr>
+          <w:rFonts w:ascii="Arial" w:hAnsi="Arial" w:cs="Arial"/>
+          <w:sz w:val="24"/>
+          <w:szCs w:val="24"/>
+          <w:lang w:val="en-NZ"/>
+        </w:rPr>
+        <w:t xml:space="preserve">he </w:t>
       </w:r>
       <w:r>
         <w:rPr>
@@ -2823,17 +2907,7 @@
           <w:szCs w:val="24"/>
           <w:lang w:val="en-NZ"/>
         </w:rPr>
-        <w:t xml:space="preserve"> offers a broad </w:t>
-      </w:r>
-      <w:r>
-        <w:rPr>
-          <w:rFonts w:ascii="Arial" w:hAnsi="Arial" w:cs="Arial"/>
-          <w:sz w:val="24"/>
-          <w:szCs w:val="24"/>
-          <w:lang w:val="en-NZ"/>
-        </w:rPr>
-        <w:lastRenderedPageBreak/>
-        <w:t>summary of the results obtained</w:t>
+        <w:t xml:space="preserve"> offers a broad summary of the results obtained</w:t>
       </w:r>
       <w:r>
         <w:rPr>
@@ -2916,7 +2990,17 @@
           <w:szCs w:val="24"/>
           <w:lang w:val="en-NZ"/>
         </w:rPr>
-        <w:t>r explores in detail the process of identifying and describing how AR</w:t>
+        <w:t xml:space="preserve">r explores in detail the process </w:t>
+      </w:r>
+      <w:r>
+        <w:rPr>
+          <w:rFonts w:ascii="Arial" w:hAnsi="Arial" w:cs="Arial"/>
+          <w:sz w:val="24"/>
+          <w:szCs w:val="24"/>
+          <w:lang w:val="en-NZ"/>
+        </w:rPr>
+        <w:lastRenderedPageBreak/>
+        <w:t>of identifying and describing how AR</w:t>
       </w:r>
       <w:r>
         <w:rPr>
@@ -3804,17 +3888,7 @@
           <w:szCs w:val="24"/>
           <w:lang w:val="en-NZ"/>
         </w:rPr>
-        <w:t xml:space="preserve">, or could </w:t>
-      </w:r>
-      <w:r>
-        <w:rPr>
-          <w:rFonts w:ascii="Arial" w:hAnsi="Arial" w:cs="Arial"/>
-          <w:sz w:val="24"/>
-          <w:szCs w:val="24"/>
-          <w:lang w:val="en-NZ"/>
-        </w:rPr>
-        <w:lastRenderedPageBreak/>
-        <w:t>help in managing decisions</w:t>
+        <w:t>, or could help in managing decisions</w:t>
       </w:r>
       <w:r>
         <w:rPr>
@@ -3933,6 +4007,7 @@
           <w:szCs w:val="24"/>
           <w:lang w:val="en-NZ"/>
         </w:rPr>
+        <w:lastRenderedPageBreak/>
         <w:t xml:space="preserve">OO3. Augmenting the workspace. CollabAR is initially envisioned </w:t>
       </w:r>
       <w:r>
@@ -4896,7 +4971,6 @@
           <w:szCs w:val="24"/>
           <w:lang w:val="en-NZ"/>
         </w:rPr>
-        <w:lastRenderedPageBreak/>
         <w:t>Deliver comprehensive c</w:t>
       </w:r>
       <w:r>
@@ -5024,7 +5098,17 @@
           <w:szCs w:val="24"/>
           <w:lang w:val="en-NZ"/>
         </w:rPr>
-        <w:t xml:space="preserve"> and decisions to the client. All the elements of the project involve a two-way communication</w:t>
+        <w:t xml:space="preserve"> and decisions to the client. </w:t>
+      </w:r>
+      <w:r>
+        <w:rPr>
+          <w:rFonts w:ascii="Arial" w:hAnsi="Arial" w:cs="Arial"/>
+          <w:sz w:val="24"/>
+          <w:szCs w:val="24"/>
+          <w:lang w:val="en-NZ"/>
+        </w:rPr>
+        <w:lastRenderedPageBreak/>
+        <w:t>All the elements of the project involve a two-way communication</w:t>
       </w:r>
       <w:r>
         <w:rPr>
@@ -5734,7 +5818,6 @@
           <w:szCs w:val="24"/>
           <w:lang w:val="en-NZ"/>
         </w:rPr>
-        <w:lastRenderedPageBreak/>
         <w:t>4.1.2 Educational Goals</w:t>
       </w:r>
     </w:p>
@@ -5853,7 +5936,17 @@
           <w:szCs w:val="24"/>
           <w:lang w:val="en-NZ"/>
         </w:rPr>
-        <w:t xml:space="preserve"> communication among members and aiding in the production of knowledge and materials for the project.</w:t>
+        <w:t xml:space="preserve"> </w:t>
+      </w:r>
+      <w:r>
+        <w:rPr>
+          <w:rFonts w:ascii="Arial" w:hAnsi="Arial" w:cs="Arial"/>
+          <w:sz w:val="24"/>
+          <w:szCs w:val="24"/>
+          <w:lang w:val="en-NZ"/>
+        </w:rPr>
+        <w:lastRenderedPageBreak/>
+        <w:t>communication among members and aiding in the production of knowledge and materials for the project.</w:t>
       </w:r>
     </w:p>
     <w:p>
@@ -6655,17 +6748,7 @@
           <w:szCs w:val="24"/>
           <w:lang w:val="en-NZ"/>
         </w:rPr>
-        <w:t xml:space="preserve"> to start a </w:t>
-      </w:r>
-      <w:r>
-        <w:rPr>
-          <w:rFonts w:ascii="Arial" w:hAnsi="Arial" w:cs="Arial"/>
-          <w:sz w:val="24"/>
-          <w:szCs w:val="24"/>
-          <w:lang w:val="en-NZ"/>
-        </w:rPr>
-        <w:lastRenderedPageBreak/>
-        <w:t>conversation around the structure of the group</w:t>
+        <w:t xml:space="preserve"> to start a conversation around the structure of the group</w:t>
       </w:r>
       <w:r>
         <w:rPr>
@@ -6738,7 +6821,17 @@
           <w:szCs w:val="24"/>
           <w:lang w:val="en-NZ"/>
         </w:rPr>
-        <w:t xml:space="preserve">made at random. </w:t>
+        <w:t xml:space="preserve">made at </w:t>
+      </w:r>
+      <w:r>
+        <w:rPr>
+          <w:rFonts w:ascii="Arial" w:hAnsi="Arial" w:cs="Arial"/>
+          <w:sz w:val="24"/>
+          <w:szCs w:val="24"/>
+          <w:lang w:val="en-NZ"/>
+        </w:rPr>
+        <w:lastRenderedPageBreak/>
+        <w:t xml:space="preserve">random. </w:t>
       </w:r>
       <w:r>
         <w:rPr>
@@ -7184,17 +7277,7 @@
           <w:szCs w:val="24"/>
           <w:lang w:val="en-NZ"/>
         </w:rPr>
-        <w:t xml:space="preserve"> to the physical space where the group is gathered </w:t>
-      </w:r>
-      <w:r>
-        <w:rPr>
-          <w:rFonts w:ascii="Arial" w:hAnsi="Arial" w:cs="Arial"/>
-          <w:sz w:val="24"/>
-          <w:szCs w:val="24"/>
-          <w:lang w:val="en-NZ"/>
-        </w:rPr>
-        <w:lastRenderedPageBreak/>
-        <w:t>and can be composed by the digital constructs</w:t>
+        <w:t xml:space="preserve"> to the physical space where the group is gathered and can be composed by the digital constructs</w:t>
       </w:r>
       <w:r>
         <w:rPr>
@@ -7286,6 +7369,7 @@
           <w:szCs w:val="24"/>
           <w:lang w:val="en-NZ"/>
         </w:rPr>
+        <w:lastRenderedPageBreak/>
         <w:t>In section 2.x and 2.y of the literature review it was exposed the importance of network technologies</w:t>
       </w:r>
       <w:r>
@@ -7934,7 +8018,6 @@
           <w:szCs w:val="24"/>
           <w:lang w:val="en-NZ"/>
         </w:rPr>
-        <w:lastRenderedPageBreak/>
         <w:t>Status</w:t>
       </w:r>
       <w:r>
@@ -8001,6 +8084,7 @@
           <w:szCs w:val="24"/>
           <w:lang w:val="en-NZ"/>
         </w:rPr>
+        <w:lastRenderedPageBreak/>
         <w:t>This scenario can be understood as an extension</w:t>
       </w:r>
       <w:r>
@@ -8362,7 +8446,6 @@
           <w:szCs w:val="24"/>
           <w:lang w:val="en-NZ"/>
         </w:rPr>
-        <w:lastRenderedPageBreak/>
         <w:t>Spreadsheet</w:t>
       </w:r>
       <w:r>
@@ -8429,6 +8512,7 @@
           <w:szCs w:val="24"/>
           <w:lang w:val="en-NZ"/>
         </w:rPr>
+        <w:lastRenderedPageBreak/>
         <w:t xml:space="preserve">Among many other possibilities, is not feasible </w:t>
       </w:r>
       <w:r>
@@ -9219,62 +9303,71 @@
           <w:szCs w:val="24"/>
           <w:lang w:val="en-NZ"/>
         </w:rPr>
+        <w:t xml:space="preserve">Although the </w:t>
+      </w:r>
+      <w:r>
+        <w:rPr>
+          <w:rFonts w:ascii="Arial" w:hAnsi="Arial" w:cs="Arial"/>
+          <w:sz w:val="24"/>
+          <w:szCs w:val="24"/>
+          <w:lang w:val="en-NZ"/>
+        </w:rPr>
+        <w:t>main</w:t>
+      </w:r>
+      <w:r>
+        <w:rPr>
+          <w:rFonts w:ascii="Arial" w:hAnsi="Arial" w:cs="Arial"/>
+          <w:sz w:val="24"/>
+          <w:szCs w:val="24"/>
+          <w:lang w:val="en-NZ"/>
+        </w:rPr>
+        <w:t xml:space="preserve"> focus of CollabAR is to provide</w:t>
+      </w:r>
+      <w:r>
+        <w:rPr>
+          <w:rFonts w:ascii="Arial" w:hAnsi="Arial" w:cs="Arial"/>
+          <w:sz w:val="24"/>
+          <w:szCs w:val="24"/>
+          <w:lang w:val="en-NZ"/>
+        </w:rPr>
+        <w:t xml:space="preserve"> and educational development supporting the learning goals of the Industry Project </w:t>
+      </w:r>
+      <w:r>
+        <w:rPr>
+          <w:rFonts w:ascii="Arial" w:hAnsi="Arial" w:cs="Arial"/>
+          <w:sz w:val="24"/>
+          <w:szCs w:val="24"/>
+          <w:lang w:val="en-NZ"/>
+        </w:rPr>
+        <w:t>course, we can also identify a set of points related to the technological and software development</w:t>
+      </w:r>
+      <w:r>
+        <w:rPr>
+          <w:rFonts w:ascii="Arial" w:hAnsi="Arial" w:cs="Arial"/>
+          <w:sz w:val="24"/>
+          <w:szCs w:val="24"/>
+          <w:lang w:val="en-NZ"/>
+        </w:rPr>
+        <w:t xml:space="preserve"> of CollabAR that are worth analysing in terms of insights they can provide</w:t>
+      </w:r>
+      <w:r>
+        <w:rPr>
+          <w:rFonts w:ascii="Arial" w:hAnsi="Arial" w:cs="Arial"/>
+          <w:sz w:val="24"/>
+          <w:szCs w:val="24"/>
+          <w:lang w:val="en-NZ"/>
+        </w:rPr>
+        <w:t xml:space="preserve"> to the overall research </w:t>
+      </w:r>
+      <w:r>
+        <w:rPr>
+          <w:rFonts w:ascii="Arial" w:hAnsi="Arial" w:cs="Arial"/>
+          <w:sz w:val="24"/>
+          <w:szCs w:val="24"/>
+          <w:lang w:val="en-NZ"/>
+        </w:rPr>
         <w:lastRenderedPageBreak/>
-        <w:t xml:space="preserve">Although the </w:t>
-      </w:r>
-      <w:r>
-        <w:rPr>
-          <w:rFonts w:ascii="Arial" w:hAnsi="Arial" w:cs="Arial"/>
-          <w:sz w:val="24"/>
-          <w:szCs w:val="24"/>
-          <w:lang w:val="en-NZ"/>
-        </w:rPr>
-        <w:t>main</w:t>
-      </w:r>
-      <w:r>
-        <w:rPr>
-          <w:rFonts w:ascii="Arial" w:hAnsi="Arial" w:cs="Arial"/>
-          <w:sz w:val="24"/>
-          <w:szCs w:val="24"/>
-          <w:lang w:val="en-NZ"/>
-        </w:rPr>
-        <w:t xml:space="preserve"> focus of CollabAR is to provide</w:t>
-      </w:r>
-      <w:r>
-        <w:rPr>
-          <w:rFonts w:ascii="Arial" w:hAnsi="Arial" w:cs="Arial"/>
-          <w:sz w:val="24"/>
-          <w:szCs w:val="24"/>
-          <w:lang w:val="en-NZ"/>
-        </w:rPr>
-        <w:t xml:space="preserve"> and educational development supporting the learning goals of the Industry Project </w:t>
-      </w:r>
-      <w:r>
-        <w:rPr>
-          <w:rFonts w:ascii="Arial" w:hAnsi="Arial" w:cs="Arial"/>
-          <w:sz w:val="24"/>
-          <w:szCs w:val="24"/>
-          <w:lang w:val="en-NZ"/>
-        </w:rPr>
-        <w:t>course, we can also identify a set of points related to the technological and software development</w:t>
-      </w:r>
-      <w:r>
-        <w:rPr>
-          <w:rFonts w:ascii="Arial" w:hAnsi="Arial" w:cs="Arial"/>
-          <w:sz w:val="24"/>
-          <w:szCs w:val="24"/>
-          <w:lang w:val="en-NZ"/>
-        </w:rPr>
-        <w:t xml:space="preserve"> of CollabAR that are worth analysing in terms of insights they can provide</w:t>
-      </w:r>
-      <w:r>
-        <w:rPr>
-          <w:rFonts w:ascii="Arial" w:hAnsi="Arial" w:cs="Arial"/>
-          <w:sz w:val="24"/>
-          <w:szCs w:val="24"/>
-          <w:lang w:val="en-NZ"/>
-        </w:rPr>
-        <w:t xml:space="preserve"> to the overall research goals and how they influence the achievement of the learning goals. </w:t>
+        <w:t xml:space="preserve">goals and how they influence the achievement of the learning goals. </w:t>
       </w:r>
       <w:r>
         <w:rPr>
@@ -10240,14 +10333,25 @@
         </w:rPr>
         <w:t xml:space="preserve"> (</w:t>
       </w:r>
-      <w:r>
-        <w:rPr>
-          <w:rFonts w:ascii="Arial" w:hAnsi="Arial" w:cs="Arial"/>
-          <w:sz w:val="24"/>
-          <w:szCs w:val="24"/>
-          <w:lang w:val="en-NZ"/>
-        </w:rPr>
-        <w:t>Medvidovic, 2002</w:t>
+      <w:proofErr w:type="spellStart"/>
+      <w:r>
+        <w:rPr>
+          <w:rFonts w:ascii="Arial" w:hAnsi="Arial" w:cs="Arial"/>
+          <w:sz w:val="24"/>
+          <w:szCs w:val="24"/>
+          <w:lang w:val="en-NZ"/>
+        </w:rPr>
+        <w:t>Medvidovic</w:t>
+      </w:r>
+      <w:proofErr w:type="spellEnd"/>
+      <w:r>
+        <w:rPr>
+          <w:rFonts w:ascii="Arial" w:hAnsi="Arial" w:cs="Arial"/>
+          <w:sz w:val="24"/>
+          <w:szCs w:val="24"/>
+          <w:lang w:val="en-NZ"/>
+        </w:rPr>
+        <w:t>, 2002</w:t>
       </w:r>
       <w:r>
         <w:rPr>
@@ -10967,7 +11071,27 @@
           <w:szCs w:val="24"/>
           <w:lang w:val="en-NZ"/>
         </w:rPr>
-        <w:t>/89X. The information is going to be described in the form od use cases, or user storie</w:t>
+        <w:t xml:space="preserve">/89X. The information is going to be described in the form </w:t>
+      </w:r>
+      <w:proofErr w:type="spellStart"/>
+      <w:r>
+        <w:rPr>
+          <w:rFonts w:ascii="Arial" w:hAnsi="Arial" w:cs="Arial"/>
+          <w:sz w:val="24"/>
+          <w:szCs w:val="24"/>
+          <w:lang w:val="en-NZ"/>
+        </w:rPr>
+        <w:t>od</w:t>
+      </w:r>
+      <w:proofErr w:type="spellEnd"/>
+      <w:r>
+        <w:rPr>
+          <w:rFonts w:ascii="Arial" w:hAnsi="Arial" w:cs="Arial"/>
+          <w:sz w:val="24"/>
+          <w:szCs w:val="24"/>
+          <w:lang w:val="en-NZ"/>
+        </w:rPr>
+        <w:t xml:space="preserve"> use cases, or user storie</w:t>
       </w:r>
       <w:r>
         <w:rPr>
@@ -13344,7 +13468,27 @@
           <w:szCs w:val="24"/>
           <w:lang w:val="en-NZ"/>
         </w:rPr>
-        <w:t xml:space="preserve">The idea is that, by adding a physical relationship t the space of the conversation to the ideas proposed by the group will open the possibilities to </w:t>
+        <w:t xml:space="preserve">The idea is that, by adding a physical relationship </w:t>
+      </w:r>
+      <w:proofErr w:type="spellStart"/>
+      <w:r>
+        <w:rPr>
+          <w:rFonts w:ascii="Arial" w:hAnsi="Arial" w:cs="Arial"/>
+          <w:sz w:val="24"/>
+          <w:szCs w:val="24"/>
+          <w:lang w:val="en-NZ"/>
+        </w:rPr>
+        <w:t>t</w:t>
+      </w:r>
+      <w:proofErr w:type="spellEnd"/>
+      <w:r>
+        <w:rPr>
+          <w:rFonts w:ascii="Arial" w:hAnsi="Arial" w:cs="Arial"/>
+          <w:sz w:val="24"/>
+          <w:szCs w:val="24"/>
+          <w:lang w:val="en-NZ"/>
+        </w:rPr>
+        <w:t xml:space="preserve"> the space of the conversation to the ideas proposed by the group will open the possibilities to </w:t>
       </w:r>
       <w:r>
         <w:rPr>
@@ -13779,7 +13923,27 @@
           <w:szCs w:val="24"/>
           <w:lang w:val="en-NZ"/>
         </w:rPr>
-        <w:t xml:space="preserve">that the general design process can generate for the research goal, specially for the </w:t>
+        <w:t xml:space="preserve">that the general design process can generate for the research goal, </w:t>
+      </w:r>
+      <w:proofErr w:type="spellStart"/>
+      <w:r>
+        <w:rPr>
+          <w:rFonts w:ascii="Arial" w:hAnsi="Arial" w:cs="Arial"/>
+          <w:sz w:val="24"/>
+          <w:szCs w:val="24"/>
+          <w:lang w:val="en-NZ"/>
+        </w:rPr>
+        <w:t>specially</w:t>
+      </w:r>
+      <w:proofErr w:type="spellEnd"/>
+      <w:r>
+        <w:rPr>
+          <w:rFonts w:ascii="Arial" w:hAnsi="Arial" w:cs="Arial"/>
+          <w:sz w:val="24"/>
+          <w:szCs w:val="24"/>
+          <w:lang w:val="en-NZ"/>
+        </w:rPr>
+        <w:t xml:space="preserve"> for the </w:t>
       </w:r>
       <w:r>
         <w:rPr>
@@ -15071,7 +15235,27 @@
           <w:szCs w:val="24"/>
           <w:lang w:val="en-NZ"/>
         </w:rPr>
-        <w:t xml:space="preserve"> in their development f the course project. </w:t>
+        <w:t xml:space="preserve"> in their development </w:t>
+      </w:r>
+      <w:proofErr w:type="spellStart"/>
+      <w:r>
+        <w:rPr>
+          <w:rFonts w:ascii="Arial" w:hAnsi="Arial" w:cs="Arial"/>
+          <w:sz w:val="24"/>
+          <w:szCs w:val="24"/>
+          <w:lang w:val="en-NZ"/>
+        </w:rPr>
+        <w:t>f</w:t>
+      </w:r>
+      <w:proofErr w:type="spellEnd"/>
+      <w:r>
+        <w:rPr>
+          <w:rFonts w:ascii="Arial" w:hAnsi="Arial" w:cs="Arial"/>
+          <w:sz w:val="24"/>
+          <w:szCs w:val="24"/>
+          <w:lang w:val="en-NZ"/>
+        </w:rPr>
+        <w:t xml:space="preserve"> the course project. </w:t>
       </w:r>
       <w:r>
         <w:rPr>
@@ -17658,7 +17842,47 @@
           <w:szCs w:val="24"/>
           <w:lang w:val="en-NZ"/>
         </w:rPr>
-        <w:t xml:space="preserve"> Wigdor &amp; Wixon (2011)</w:t>
+        <w:t xml:space="preserve"> </w:t>
+      </w:r>
+      <w:proofErr w:type="spellStart"/>
+      <w:r>
+        <w:rPr>
+          <w:rFonts w:ascii="Arial" w:hAnsi="Arial" w:cs="Arial"/>
+          <w:sz w:val="24"/>
+          <w:szCs w:val="24"/>
+          <w:lang w:val="en-NZ"/>
+        </w:rPr>
+        <w:t>Wigdor</w:t>
+      </w:r>
+      <w:proofErr w:type="spellEnd"/>
+      <w:r>
+        <w:rPr>
+          <w:rFonts w:ascii="Arial" w:hAnsi="Arial" w:cs="Arial"/>
+          <w:sz w:val="24"/>
+          <w:szCs w:val="24"/>
+          <w:lang w:val="en-NZ"/>
+        </w:rPr>
+        <w:t xml:space="preserve"> &amp; </w:t>
+      </w:r>
+      <w:proofErr w:type="spellStart"/>
+      <w:r>
+        <w:rPr>
+          <w:rFonts w:ascii="Arial" w:hAnsi="Arial" w:cs="Arial"/>
+          <w:sz w:val="24"/>
+          <w:szCs w:val="24"/>
+          <w:lang w:val="en-NZ"/>
+        </w:rPr>
+        <w:t>Wixon</w:t>
+      </w:r>
+      <w:proofErr w:type="spellEnd"/>
+      <w:r>
+        <w:rPr>
+          <w:rFonts w:ascii="Arial" w:hAnsi="Arial" w:cs="Arial"/>
+          <w:sz w:val="24"/>
+          <w:szCs w:val="24"/>
+          <w:lang w:val="en-NZ"/>
+        </w:rPr>
+        <w:t xml:space="preserve"> (2011)</w:t>
       </w:r>
       <w:r>
         <w:rPr>
@@ -17865,14 +18089,25 @@
         <w:lastRenderedPageBreak/>
         <w:t xml:space="preserve">Several other ideas were summarized from works like </w:t>
       </w:r>
-      <w:r>
-        <w:rPr>
-          <w:rFonts w:ascii="Arial" w:hAnsi="Arial" w:cs="Arial"/>
-          <w:sz w:val="24"/>
-          <w:szCs w:val="24"/>
-          <w:lang w:val="en-NZ"/>
-        </w:rPr>
-        <w:t>Macaranas et al., (2015)</w:t>
+      <w:proofErr w:type="spellStart"/>
+      <w:r>
+        <w:rPr>
+          <w:rFonts w:ascii="Arial" w:hAnsi="Arial" w:cs="Arial"/>
+          <w:sz w:val="24"/>
+          <w:szCs w:val="24"/>
+          <w:lang w:val="en-NZ"/>
+        </w:rPr>
+        <w:t>Macaranas</w:t>
+      </w:r>
+      <w:proofErr w:type="spellEnd"/>
+      <w:r>
+        <w:rPr>
+          <w:rFonts w:ascii="Arial" w:hAnsi="Arial" w:cs="Arial"/>
+          <w:sz w:val="24"/>
+          <w:szCs w:val="24"/>
+          <w:lang w:val="en-NZ"/>
+        </w:rPr>
+        <w:t xml:space="preserve"> et al., (2015)</w:t>
       </w:r>
       <w:r>
         <w:rPr>
@@ -17883,14 +18118,25 @@
         </w:rPr>
         <w:t xml:space="preserve">, </w:t>
       </w:r>
-      <w:r>
-        <w:rPr>
-          <w:rFonts w:ascii="Arial" w:hAnsi="Arial" w:cs="Arial"/>
-          <w:sz w:val="24"/>
-          <w:szCs w:val="24"/>
-          <w:lang w:val="en-NZ"/>
-        </w:rPr>
-        <w:t>Strijbos et al., (2004)</w:t>
+      <w:proofErr w:type="spellStart"/>
+      <w:r>
+        <w:rPr>
+          <w:rFonts w:ascii="Arial" w:hAnsi="Arial" w:cs="Arial"/>
+          <w:sz w:val="24"/>
+          <w:szCs w:val="24"/>
+          <w:lang w:val="en-NZ"/>
+        </w:rPr>
+        <w:t>Strijbos</w:t>
+      </w:r>
+      <w:proofErr w:type="spellEnd"/>
+      <w:r>
+        <w:rPr>
+          <w:rFonts w:ascii="Arial" w:hAnsi="Arial" w:cs="Arial"/>
+          <w:sz w:val="24"/>
+          <w:szCs w:val="24"/>
+          <w:lang w:val="en-NZ"/>
+        </w:rPr>
+        <w:t xml:space="preserve"> et al., (2004)</w:t>
       </w:r>
       <w:r>
         <w:rPr>
@@ -18602,7 +18848,27 @@
           <w:szCs w:val="24"/>
           <w:lang w:val="en-NZ"/>
         </w:rPr>
-        <w:t>, CodeMonkey, 2024</w:t>
+        <w:t xml:space="preserve">, </w:t>
+      </w:r>
+      <w:proofErr w:type="spellStart"/>
+      <w:r>
+        <w:rPr>
+          <w:rFonts w:ascii="Arial" w:hAnsi="Arial" w:cs="Arial"/>
+          <w:sz w:val="24"/>
+          <w:szCs w:val="24"/>
+          <w:lang w:val="en-NZ"/>
+        </w:rPr>
+        <w:t>CodeMonkey</w:t>
+      </w:r>
+      <w:proofErr w:type="spellEnd"/>
+      <w:r>
+        <w:rPr>
+          <w:rFonts w:ascii="Arial" w:hAnsi="Arial" w:cs="Arial"/>
+          <w:sz w:val="24"/>
+          <w:szCs w:val="24"/>
+          <w:lang w:val="en-NZ"/>
+        </w:rPr>
+        <w:t>, 2024</w:t>
       </w:r>
       <w:r>
         <w:rPr>
@@ -18702,7 +18968,27 @@
           <w:szCs w:val="24"/>
           <w:lang w:val="en-NZ"/>
         </w:rPr>
-        <w:t xml:space="preserve"> Some of the issues related to networking were also solved using the Netcode </w:t>
+        <w:t xml:space="preserve"> Some of the issues related to networking were also solved using the </w:t>
+      </w:r>
+      <w:proofErr w:type="spellStart"/>
+      <w:r>
+        <w:rPr>
+          <w:rFonts w:ascii="Arial" w:hAnsi="Arial" w:cs="Arial"/>
+          <w:sz w:val="24"/>
+          <w:szCs w:val="24"/>
+          <w:lang w:val="en-NZ"/>
+        </w:rPr>
+        <w:t>Netcode</w:t>
+      </w:r>
+      <w:proofErr w:type="spellEnd"/>
+      <w:r>
+        <w:rPr>
+          <w:rFonts w:ascii="Arial" w:hAnsi="Arial" w:cs="Arial"/>
+          <w:sz w:val="24"/>
+          <w:szCs w:val="24"/>
+          <w:lang w:val="en-NZ"/>
+        </w:rPr>
+        <w:t xml:space="preserve"> </w:t>
       </w:r>
       <w:r>
         <w:rPr>
@@ -18722,7 +19008,31 @@
           <w:szCs w:val="24"/>
           <w:lang w:val="en-NZ"/>
         </w:rPr>
-        <w:t>Networking &amp; Netcode Software Solution</w:t>
+        <w:t xml:space="preserve">Networking &amp; </w:t>
+      </w:r>
+      <w:proofErr w:type="spellStart"/>
+      <w:r>
+        <w:rPr>
+          <w:rFonts w:ascii="Arial" w:hAnsi="Arial" w:cs="Arial"/>
+          <w:i/>
+          <w:iCs/>
+          <w:sz w:val="24"/>
+          <w:szCs w:val="24"/>
+          <w:lang w:val="en-NZ"/>
+        </w:rPr>
+        <w:t>Netcode</w:t>
+      </w:r>
+      <w:proofErr w:type="spellEnd"/>
+      <w:r>
+        <w:rPr>
+          <w:rFonts w:ascii="Arial" w:hAnsi="Arial" w:cs="Arial"/>
+          <w:i/>
+          <w:iCs/>
+          <w:sz w:val="24"/>
+          <w:szCs w:val="24"/>
+          <w:lang w:val="en-NZ"/>
+        </w:rPr>
+        <w:t xml:space="preserve"> Software Solution</w:t>
       </w:r>
       <w:r>
         <w:rPr>
@@ -18795,7 +19105,27 @@
           <w:szCs w:val="24"/>
           <w:lang w:val="en-NZ"/>
         </w:rPr>
-        <w:t xml:space="preserve"> is that it provides an implementation of the OpenXR framework </w:t>
+        <w:t xml:space="preserve"> is that it provides an implementation of the </w:t>
+      </w:r>
+      <w:proofErr w:type="spellStart"/>
+      <w:r>
+        <w:rPr>
+          <w:rFonts w:ascii="Arial" w:hAnsi="Arial" w:cs="Arial"/>
+          <w:sz w:val="24"/>
+          <w:szCs w:val="24"/>
+          <w:lang w:val="en-NZ"/>
+        </w:rPr>
+        <w:t>OpenXR</w:t>
+      </w:r>
+      <w:proofErr w:type="spellEnd"/>
+      <w:r>
+        <w:rPr>
+          <w:rFonts w:ascii="Arial" w:hAnsi="Arial" w:cs="Arial"/>
+          <w:sz w:val="24"/>
+          <w:szCs w:val="24"/>
+          <w:lang w:val="en-NZ"/>
+        </w:rPr>
+        <w:t xml:space="preserve"> framework </w:t>
       </w:r>
       <w:r>
         <w:rPr>
@@ -18806,6 +19136,7 @@
         </w:rPr>
         <w:t>(</w:t>
       </w:r>
+      <w:proofErr w:type="spellStart"/>
       <w:r>
         <w:rPr>
           <w:rFonts w:ascii="Arial" w:hAnsi="Arial" w:cs="Arial"/>
@@ -18815,7 +19146,19 @@
           <w:szCs w:val="24"/>
           <w:lang w:val="en-NZ"/>
         </w:rPr>
-        <w:t>OpenXR - High-Performance Access to AR and VR —Collectively Known as XR— Platforms and Devices</w:t>
+        <w:t>OpenXR</w:t>
+      </w:r>
+      <w:proofErr w:type="spellEnd"/>
+      <w:r>
+        <w:rPr>
+          <w:rFonts w:ascii="Arial" w:hAnsi="Arial" w:cs="Arial"/>
+          <w:i/>
+          <w:iCs/>
+          <w:sz w:val="24"/>
+          <w:szCs w:val="24"/>
+          <w:lang w:val="en-NZ"/>
+        </w:rPr>
+        <w:t xml:space="preserve"> - High-Performance Access to AR and VR —Collectively Known as XR— Platforms and Devices</w:t>
       </w:r>
       <w:r>
         <w:rPr>
@@ -18869,7 +19212,27 @@
           <w:szCs w:val="24"/>
           <w:lang w:val="en-NZ"/>
         </w:rPr>
-        <w:t xml:space="preserve"> OpenXR provides a platform agnostic implementation of different features like </w:t>
+        <w:t xml:space="preserve"> </w:t>
+      </w:r>
+      <w:proofErr w:type="spellStart"/>
+      <w:r>
+        <w:rPr>
+          <w:rFonts w:ascii="Arial" w:hAnsi="Arial" w:cs="Arial"/>
+          <w:sz w:val="24"/>
+          <w:szCs w:val="24"/>
+          <w:lang w:val="en-NZ"/>
+        </w:rPr>
+        <w:t>OpenXR</w:t>
+      </w:r>
+      <w:proofErr w:type="spellEnd"/>
+      <w:r>
+        <w:rPr>
+          <w:rFonts w:ascii="Arial" w:hAnsi="Arial" w:cs="Arial"/>
+          <w:sz w:val="24"/>
+          <w:szCs w:val="24"/>
+          <w:lang w:val="en-NZ"/>
+        </w:rPr>
+        <w:t xml:space="preserve"> provides a platform agnostic implementation of different features like </w:t>
       </w:r>
       <w:r>
         <w:rPr>
@@ -19043,8 +19406,19 @@
           <w:szCs w:val="24"/>
           <w:lang w:val="en-NZ"/>
         </w:rPr>
-        <w:t>4.3.2.1 ARFoundation</w:t>
-      </w:r>
+        <w:t xml:space="preserve">4.3.2.1 </w:t>
+      </w:r>
+      <w:proofErr w:type="spellStart"/>
+      <w:r>
+        <w:rPr>
+          <w:rFonts w:ascii="Arial" w:hAnsi="Arial" w:cs="Arial"/>
+          <w:sz w:val="24"/>
+          <w:szCs w:val="24"/>
+          <w:lang w:val="en-NZ"/>
+        </w:rPr>
+        <w:t>ARFoundation</w:t>
+      </w:r>
+      <w:proofErr w:type="spellEnd"/>
     </w:p>
     <w:p>
       <w:pPr>
@@ -19055,15 +19429,37 @@
           <w:lang w:val="en-NZ"/>
         </w:rPr>
       </w:pPr>
-      <w:r>
-        <w:rPr>
-          <w:rFonts w:ascii="Arial" w:hAnsi="Arial" w:cs="Arial"/>
-          <w:sz w:val="24"/>
-          <w:szCs w:val="24"/>
-          <w:lang w:val="en-NZ"/>
-        </w:rPr>
-        <w:t>ARFoundation is an implementation by Unity that provides a similar level of abstraction as OpenXR</w:t>
-      </w:r>
+      <w:proofErr w:type="spellStart"/>
+      <w:r>
+        <w:rPr>
+          <w:rFonts w:ascii="Arial" w:hAnsi="Arial" w:cs="Arial"/>
+          <w:sz w:val="24"/>
+          <w:szCs w:val="24"/>
+          <w:lang w:val="en-NZ"/>
+        </w:rPr>
+        <w:t>ARFoundation</w:t>
+      </w:r>
+      <w:proofErr w:type="spellEnd"/>
+      <w:r>
+        <w:rPr>
+          <w:rFonts w:ascii="Arial" w:hAnsi="Arial" w:cs="Arial"/>
+          <w:sz w:val="24"/>
+          <w:szCs w:val="24"/>
+          <w:lang w:val="en-NZ"/>
+        </w:rPr>
+        <w:t xml:space="preserve"> is an implementation by Unity that provides a similar level of abstraction as </w:t>
+      </w:r>
+      <w:proofErr w:type="spellStart"/>
+      <w:r>
+        <w:rPr>
+          <w:rFonts w:ascii="Arial" w:hAnsi="Arial" w:cs="Arial"/>
+          <w:sz w:val="24"/>
+          <w:szCs w:val="24"/>
+          <w:lang w:val="en-NZ"/>
+        </w:rPr>
+        <w:t>OpenXR</w:t>
+      </w:r>
+      <w:proofErr w:type="spellEnd"/>
       <w:r>
         <w:rPr>
           <w:rFonts w:ascii="Arial" w:hAnsi="Arial" w:cs="Arial"/>
@@ -19242,7 +19638,27 @@
           <w:szCs w:val="24"/>
           <w:lang w:val="en-NZ"/>
         </w:rPr>
-        <w:t>n of the two main ones or can be tackled with the OpenXR framework.</w:t>
+        <w:t xml:space="preserve">n of the two main ones or can be tackled with the </w:t>
+      </w:r>
+      <w:proofErr w:type="spellStart"/>
+      <w:r>
+        <w:rPr>
+          <w:rFonts w:ascii="Arial" w:hAnsi="Arial" w:cs="Arial"/>
+          <w:sz w:val="24"/>
+          <w:szCs w:val="24"/>
+          <w:lang w:val="en-NZ"/>
+        </w:rPr>
+        <w:t>OpenXR</w:t>
+      </w:r>
+      <w:proofErr w:type="spellEnd"/>
+      <w:r>
+        <w:rPr>
+          <w:rFonts w:ascii="Arial" w:hAnsi="Arial" w:cs="Arial"/>
+          <w:sz w:val="24"/>
+          <w:szCs w:val="24"/>
+          <w:lang w:val="en-NZ"/>
+        </w:rPr>
+        <w:t xml:space="preserve"> framework.</w:t>
       </w:r>
       <w:r>
         <w:rPr>
@@ -19272,23 +19688,54 @@
           <w:lang w:val="en-NZ"/>
         </w:rPr>
       </w:pPr>
-      <w:r>
-        <w:rPr>
-          <w:rFonts w:ascii="Arial" w:hAnsi="Arial" w:cs="Arial"/>
-          <w:sz w:val="24"/>
-          <w:szCs w:val="24"/>
-          <w:lang w:val="en-NZ"/>
-        </w:rPr>
-        <w:t>ARFoundation strongly influences the architecture of CollabAR</w:t>
-      </w:r>
-      <w:r>
-        <w:rPr>
-          <w:rFonts w:ascii="Arial" w:hAnsi="Arial" w:cs="Arial"/>
-          <w:sz w:val="24"/>
-          <w:szCs w:val="24"/>
-          <w:lang w:val="en-NZ"/>
-        </w:rPr>
-        <w:t xml:space="preserve">. ARFoundation provides a set of manager utilities </w:t>
+      <w:proofErr w:type="spellStart"/>
+      <w:r>
+        <w:rPr>
+          <w:rFonts w:ascii="Arial" w:hAnsi="Arial" w:cs="Arial"/>
+          <w:sz w:val="24"/>
+          <w:szCs w:val="24"/>
+          <w:lang w:val="en-NZ"/>
+        </w:rPr>
+        <w:t>ARFoundation</w:t>
+      </w:r>
+      <w:proofErr w:type="spellEnd"/>
+      <w:r>
+        <w:rPr>
+          <w:rFonts w:ascii="Arial" w:hAnsi="Arial" w:cs="Arial"/>
+          <w:sz w:val="24"/>
+          <w:szCs w:val="24"/>
+          <w:lang w:val="en-NZ"/>
+        </w:rPr>
+        <w:t xml:space="preserve"> strongly influences the architecture of CollabAR</w:t>
+      </w:r>
+      <w:r>
+        <w:rPr>
+          <w:rFonts w:ascii="Arial" w:hAnsi="Arial" w:cs="Arial"/>
+          <w:sz w:val="24"/>
+          <w:szCs w:val="24"/>
+          <w:lang w:val="en-NZ"/>
+        </w:rPr>
+        <w:t xml:space="preserve">. </w:t>
+      </w:r>
+      <w:proofErr w:type="spellStart"/>
+      <w:r>
+        <w:rPr>
+          <w:rFonts w:ascii="Arial" w:hAnsi="Arial" w:cs="Arial"/>
+          <w:sz w:val="24"/>
+          <w:szCs w:val="24"/>
+          <w:lang w:val="en-NZ"/>
+        </w:rPr>
+        <w:t>ARFoundation</w:t>
+      </w:r>
+      <w:proofErr w:type="spellEnd"/>
+      <w:r>
+        <w:rPr>
+          <w:rFonts w:ascii="Arial" w:hAnsi="Arial" w:cs="Arial"/>
+          <w:sz w:val="24"/>
+          <w:szCs w:val="24"/>
+          <w:lang w:val="en-NZ"/>
+        </w:rPr>
+        <w:t xml:space="preserve"> provides a set of manager utilities </w:t>
       </w:r>
       <w:r>
         <w:rPr>
@@ -19324,7 +19771,27 @@
           <w:szCs w:val="24"/>
           <w:lang w:val="en-NZ"/>
         </w:rPr>
-        <w:t xml:space="preserve"> subsystems which objective is to abstract specific hardware implementations of the ARCore, AR Kit</w:t>
+        <w:t xml:space="preserve"> subsystems which objective is to abstract specific hardware implementations of the </w:t>
+      </w:r>
+      <w:proofErr w:type="spellStart"/>
+      <w:r>
+        <w:rPr>
+          <w:rFonts w:ascii="Arial" w:hAnsi="Arial" w:cs="Arial"/>
+          <w:sz w:val="24"/>
+          <w:szCs w:val="24"/>
+          <w:lang w:val="en-NZ"/>
+        </w:rPr>
+        <w:t>ARCore</w:t>
+      </w:r>
+      <w:proofErr w:type="spellEnd"/>
+      <w:r>
+        <w:rPr>
+          <w:rFonts w:ascii="Arial" w:hAnsi="Arial" w:cs="Arial"/>
+          <w:sz w:val="24"/>
+          <w:szCs w:val="24"/>
+          <w:lang w:val="en-NZ"/>
+        </w:rPr>
+        <w:t>, AR Kit</w:t>
       </w:r>
       <w:r>
         <w:rPr>
@@ -19360,8 +19827,19 @@
           <w:szCs w:val="24"/>
           <w:lang w:val="en-NZ"/>
         </w:rPr>
-        <w:t xml:space="preserve"> by coordinating the managers provided by ARFoundation</w:t>
-      </w:r>
+        <w:t xml:space="preserve"> by coordinating the managers provided by </w:t>
+      </w:r>
+      <w:proofErr w:type="spellStart"/>
+      <w:r>
+        <w:rPr>
+          <w:rFonts w:ascii="Arial" w:hAnsi="Arial" w:cs="Arial"/>
+          <w:sz w:val="24"/>
+          <w:szCs w:val="24"/>
+          <w:lang w:val="en-NZ"/>
+        </w:rPr>
+        <w:t>ARFoundation</w:t>
+      </w:r>
+      <w:proofErr w:type="spellEnd"/>
       <w:r>
         <w:rPr>
           <w:rFonts w:ascii="Arial" w:hAnsi="Arial" w:cs="Arial"/>
@@ -19647,8 +20125,19 @@
           <w:szCs w:val="24"/>
           <w:lang w:val="en-NZ"/>
         </w:rPr>
-        <w:t xml:space="preserve"> Integration with ARFoundation</w:t>
-      </w:r>
+        <w:t xml:space="preserve"> Integration with </w:t>
+      </w:r>
+      <w:proofErr w:type="spellStart"/>
+      <w:r>
+        <w:rPr>
+          <w:rFonts w:ascii="Arial" w:hAnsi="Arial" w:cs="Arial"/>
+          <w:sz w:val="24"/>
+          <w:szCs w:val="24"/>
+          <w:lang w:val="en-NZ"/>
+        </w:rPr>
+        <w:t>ARFoundation</w:t>
+      </w:r>
+      <w:proofErr w:type="spellEnd"/>
     </w:p>
     <w:p>
       <w:pPr>
@@ -19738,17 +20227,48 @@
           <w:szCs w:val="24"/>
           <w:lang w:val="en-NZ"/>
         </w:rPr>
-        <w:t>n the ARFoundation toolkit that supports it</w:t>
-      </w:r>
-      <w:r>
-        <w:rPr>
-          <w:rFonts w:ascii="Arial" w:hAnsi="Arial" w:cs="Arial"/>
-          <w:sz w:val="24"/>
-          <w:szCs w:val="24"/>
-          <w:lang w:val="en-NZ"/>
-        </w:rPr>
-        <w:t xml:space="preserve"> or if the device supports the OpenXR</w:t>
-      </w:r>
+        <w:t xml:space="preserve">n the </w:t>
+      </w:r>
+      <w:proofErr w:type="spellStart"/>
+      <w:r>
+        <w:rPr>
+          <w:rFonts w:ascii="Arial" w:hAnsi="Arial" w:cs="Arial"/>
+          <w:sz w:val="24"/>
+          <w:szCs w:val="24"/>
+          <w:lang w:val="en-NZ"/>
+        </w:rPr>
+        <w:t>ARFoundation</w:t>
+      </w:r>
+      <w:proofErr w:type="spellEnd"/>
+      <w:r>
+        <w:rPr>
+          <w:rFonts w:ascii="Arial" w:hAnsi="Arial" w:cs="Arial"/>
+          <w:sz w:val="24"/>
+          <w:szCs w:val="24"/>
+          <w:lang w:val="en-NZ"/>
+        </w:rPr>
+        <w:t xml:space="preserve"> toolkit that supports it</w:t>
+      </w:r>
+      <w:r>
+        <w:rPr>
+          <w:rFonts w:ascii="Arial" w:hAnsi="Arial" w:cs="Arial"/>
+          <w:sz w:val="24"/>
+          <w:szCs w:val="24"/>
+          <w:lang w:val="en-NZ"/>
+        </w:rPr>
+        <w:t xml:space="preserve"> or if the device supports the </w:t>
+      </w:r>
+      <w:proofErr w:type="spellStart"/>
+      <w:r>
+        <w:rPr>
+          <w:rFonts w:ascii="Arial" w:hAnsi="Arial" w:cs="Arial"/>
+          <w:sz w:val="24"/>
+          <w:szCs w:val="24"/>
+          <w:lang w:val="en-NZ"/>
+        </w:rPr>
+        <w:t>OpenXR</w:t>
+      </w:r>
+      <w:proofErr w:type="spellEnd"/>
       <w:r>
         <w:rPr>
           <w:rFonts w:ascii="Arial" w:hAnsi="Arial" w:cs="Arial"/>
@@ -19855,7 +20375,27 @@
           <w:szCs w:val="24"/>
           <w:lang w:val="en-NZ"/>
         </w:rPr>
-        <w:t>Other elements to consider is that if used as-is, ARFoundation only offers functionalities exposed by the managers</w:t>
+        <w:t xml:space="preserve">Other elements to consider is that if used as-is, </w:t>
+      </w:r>
+      <w:proofErr w:type="spellStart"/>
+      <w:r>
+        <w:rPr>
+          <w:rFonts w:ascii="Arial" w:hAnsi="Arial" w:cs="Arial"/>
+          <w:sz w:val="24"/>
+          <w:szCs w:val="24"/>
+          <w:lang w:val="en-NZ"/>
+        </w:rPr>
+        <w:t>ARFoundation</w:t>
+      </w:r>
+      <w:proofErr w:type="spellEnd"/>
+      <w:r>
+        <w:rPr>
+          <w:rFonts w:ascii="Arial" w:hAnsi="Arial" w:cs="Arial"/>
+          <w:sz w:val="24"/>
+          <w:szCs w:val="24"/>
+          <w:lang w:val="en-NZ"/>
+        </w:rPr>
+        <w:t xml:space="preserve"> only offers functionalities exposed by the managers</w:t>
       </w:r>
       <w:r>
         <w:rPr>
@@ -19994,14 +20534,25 @@
         </w:rPr>
         <w:t xml:space="preserve">, </w:t>
       </w:r>
-      <w:r>
-        <w:rPr>
-          <w:rFonts w:ascii="Arial" w:hAnsi="Arial" w:cs="Arial"/>
-          <w:sz w:val="24"/>
-          <w:szCs w:val="24"/>
-          <w:lang w:val="en-NZ"/>
-        </w:rPr>
-        <w:t>BowTiedRobin, 2021</w:t>
+      <w:proofErr w:type="spellStart"/>
+      <w:r>
+        <w:rPr>
+          <w:rFonts w:ascii="Arial" w:hAnsi="Arial" w:cs="Arial"/>
+          <w:sz w:val="24"/>
+          <w:szCs w:val="24"/>
+          <w:lang w:val="en-NZ"/>
+        </w:rPr>
+        <w:t>BowTiedRobin</w:t>
+      </w:r>
+      <w:proofErr w:type="spellEnd"/>
+      <w:r>
+        <w:rPr>
+          <w:rFonts w:ascii="Arial" w:hAnsi="Arial" w:cs="Arial"/>
+          <w:sz w:val="24"/>
+          <w:szCs w:val="24"/>
+          <w:lang w:val="en-NZ"/>
+        </w:rPr>
+        <w:t>, 2021</w:t>
       </w:r>
       <w:r>
         <w:rPr>
@@ -20391,7 +20942,27 @@
           <w:szCs w:val="24"/>
           <w:lang w:val="en-NZ"/>
         </w:rPr>
-        <w:t xml:space="preserve"> with netcode, for example, which acts as the particular implementation of Unity</w:t>
+        <w:t xml:space="preserve"> with </w:t>
+      </w:r>
+      <w:proofErr w:type="spellStart"/>
+      <w:r>
+        <w:rPr>
+          <w:rFonts w:ascii="Arial" w:hAnsi="Arial" w:cs="Arial"/>
+          <w:sz w:val="24"/>
+          <w:szCs w:val="24"/>
+          <w:lang w:val="en-NZ"/>
+        </w:rPr>
+        <w:t>netcode</w:t>
+      </w:r>
+      <w:proofErr w:type="spellEnd"/>
+      <w:r>
+        <w:rPr>
+          <w:rFonts w:ascii="Arial" w:hAnsi="Arial" w:cs="Arial"/>
+          <w:sz w:val="24"/>
+          <w:szCs w:val="24"/>
+          <w:lang w:val="en-NZ"/>
+        </w:rPr>
+        <w:t>, for example, which acts as the particular implementation of Unity</w:t>
       </w:r>
       <w:r>
         <w:rPr>
@@ -21234,14 +21805,25 @@
         </w:rPr>
         <w:t xml:space="preserve">. More information can be found in </w:t>
       </w:r>
-      <w:r>
-        <w:rPr>
-          <w:rFonts w:ascii="Arial" w:hAnsi="Arial" w:cs="Arial"/>
-          <w:sz w:val="24"/>
-          <w:szCs w:val="24"/>
-          <w:lang w:val="en-NZ"/>
-        </w:rPr>
-        <w:t>Messaoudi et al., (2015)</w:t>
+      <w:proofErr w:type="spellStart"/>
+      <w:r>
+        <w:rPr>
+          <w:rFonts w:ascii="Arial" w:hAnsi="Arial" w:cs="Arial"/>
+          <w:sz w:val="24"/>
+          <w:szCs w:val="24"/>
+          <w:lang w:val="en-NZ"/>
+        </w:rPr>
+        <w:t>Messaoudi</w:t>
+      </w:r>
+      <w:proofErr w:type="spellEnd"/>
+      <w:r>
+        <w:rPr>
+          <w:rFonts w:ascii="Arial" w:hAnsi="Arial" w:cs="Arial"/>
+          <w:sz w:val="24"/>
+          <w:szCs w:val="24"/>
+          <w:lang w:val="en-NZ"/>
+        </w:rPr>
+        <w:t xml:space="preserve"> et al., (2015)</w:t>
       </w:r>
       <w:r>
         <w:rPr>
@@ -21269,7 +21851,27 @@
           <w:szCs w:val="24"/>
           <w:lang w:val="en-NZ"/>
         </w:rPr>
-        <w:t>As for ARFoundation and Lightship, Figure 6 shows a relational model between their most</w:t>
+        <w:t xml:space="preserve">As for </w:t>
+      </w:r>
+      <w:proofErr w:type="spellStart"/>
+      <w:r>
+        <w:rPr>
+          <w:rFonts w:ascii="Arial" w:hAnsi="Arial" w:cs="Arial"/>
+          <w:sz w:val="24"/>
+          <w:szCs w:val="24"/>
+          <w:lang w:val="en-NZ"/>
+        </w:rPr>
+        <w:t>ARFoundation</w:t>
+      </w:r>
+      <w:proofErr w:type="spellEnd"/>
+      <w:r>
+        <w:rPr>
+          <w:rFonts w:ascii="Arial" w:hAnsi="Arial" w:cs="Arial"/>
+          <w:sz w:val="24"/>
+          <w:szCs w:val="24"/>
+          <w:lang w:val="en-NZ"/>
+        </w:rPr>
+        <w:t xml:space="preserve"> and Lightship, Figure 6 shows a relational model between their most</w:t>
       </w:r>
       <w:r>
         <w:rPr>
@@ -21548,7 +22150,27 @@
           <w:szCs w:val="24"/>
           <w:lang w:val="en-NZ"/>
         </w:rPr>
-        <w:t xml:space="preserve">, on the ARFoundation package to communicate with the local implementation of AR and uses </w:t>
+        <w:t xml:space="preserve">, on the </w:t>
+      </w:r>
+      <w:proofErr w:type="spellStart"/>
+      <w:r>
+        <w:rPr>
+          <w:rFonts w:ascii="Arial" w:hAnsi="Arial" w:cs="Arial"/>
+          <w:sz w:val="24"/>
+          <w:szCs w:val="24"/>
+          <w:lang w:val="en-NZ"/>
+        </w:rPr>
+        <w:t>ARFoundation</w:t>
+      </w:r>
+      <w:proofErr w:type="spellEnd"/>
+      <w:r>
+        <w:rPr>
+          <w:rFonts w:ascii="Arial" w:hAnsi="Arial" w:cs="Arial"/>
+          <w:sz w:val="24"/>
+          <w:szCs w:val="24"/>
+          <w:lang w:val="en-NZ"/>
+        </w:rPr>
+        <w:t xml:space="preserve"> package to communicate with the local implementation of AR and uses </w:t>
       </w:r>
       <w:r>
         <w:rPr>
@@ -21566,7 +22188,27 @@
           <w:szCs w:val="24"/>
           <w:lang w:val="en-NZ"/>
         </w:rPr>
-        <w:t xml:space="preserve"> in coordination with some proprietary netcode development</w:t>
+        <w:t xml:space="preserve"> in coordination with some proprietary </w:t>
+      </w:r>
+      <w:proofErr w:type="spellStart"/>
+      <w:r>
+        <w:rPr>
+          <w:rFonts w:ascii="Arial" w:hAnsi="Arial" w:cs="Arial"/>
+          <w:sz w:val="24"/>
+          <w:szCs w:val="24"/>
+          <w:lang w:val="en-NZ"/>
+        </w:rPr>
+        <w:t>netcode</w:t>
+      </w:r>
+      <w:proofErr w:type="spellEnd"/>
+      <w:r>
+        <w:rPr>
+          <w:rFonts w:ascii="Arial" w:hAnsi="Arial" w:cs="Arial"/>
+          <w:sz w:val="24"/>
+          <w:szCs w:val="24"/>
+          <w:lang w:val="en-NZ"/>
+        </w:rPr>
+        <w:t xml:space="preserve"> development</w:t>
       </w:r>
       <w:r>
         <w:rPr>
@@ -21814,7 +22456,27 @@
           <w:szCs w:val="24"/>
           <w:lang w:val="en-NZ"/>
         </w:rPr>
-        <w:t>The AR Session is part of the ARFoundation implementation</w:t>
+        <w:t xml:space="preserve">The AR Session is part of the </w:t>
+      </w:r>
+      <w:proofErr w:type="spellStart"/>
+      <w:r>
+        <w:rPr>
+          <w:rFonts w:ascii="Arial" w:hAnsi="Arial" w:cs="Arial"/>
+          <w:sz w:val="24"/>
+          <w:szCs w:val="24"/>
+          <w:lang w:val="en-NZ"/>
+        </w:rPr>
+        <w:t>ARFoundation</w:t>
+      </w:r>
+      <w:proofErr w:type="spellEnd"/>
+      <w:r>
+        <w:rPr>
+          <w:rFonts w:ascii="Arial" w:hAnsi="Arial" w:cs="Arial"/>
+          <w:sz w:val="24"/>
+          <w:szCs w:val="24"/>
+          <w:lang w:val="en-NZ"/>
+        </w:rPr>
+        <w:t xml:space="preserve"> implementation</w:t>
       </w:r>
       <w:r>
         <w:rPr>
@@ -21887,7 +22549,27 @@
           <w:szCs w:val="24"/>
           <w:lang w:val="en-NZ"/>
         </w:rPr>
-        <w:t xml:space="preserve"> and manages all the netcode </w:t>
+        <w:t xml:space="preserve"> and manages all the </w:t>
+      </w:r>
+      <w:proofErr w:type="spellStart"/>
+      <w:r>
+        <w:rPr>
+          <w:rFonts w:ascii="Arial" w:hAnsi="Arial" w:cs="Arial"/>
+          <w:sz w:val="24"/>
+          <w:szCs w:val="24"/>
+          <w:lang w:val="en-NZ"/>
+        </w:rPr>
+        <w:t>netcode</w:t>
+      </w:r>
+      <w:proofErr w:type="spellEnd"/>
+      <w:r>
+        <w:rPr>
+          <w:rFonts w:ascii="Arial" w:hAnsi="Arial" w:cs="Arial"/>
+          <w:sz w:val="24"/>
+          <w:szCs w:val="24"/>
+          <w:lang w:val="en-NZ"/>
+        </w:rPr>
+        <w:t xml:space="preserve"> </w:t>
       </w:r>
       <w:r>
         <w:rPr>
@@ -22920,7 +23602,27 @@
           <w:szCs w:val="24"/>
           <w:lang w:val="en-NZ"/>
         </w:rPr>
-        <w:t>The tracking manager is the bridge between CollabAR and the ARFoundation framework</w:t>
+        <w:t xml:space="preserve">The tracking manager is the bridge between CollabAR and the </w:t>
+      </w:r>
+      <w:proofErr w:type="spellStart"/>
+      <w:r>
+        <w:rPr>
+          <w:rFonts w:ascii="Arial" w:hAnsi="Arial" w:cs="Arial"/>
+          <w:sz w:val="24"/>
+          <w:szCs w:val="24"/>
+          <w:lang w:val="en-NZ"/>
+        </w:rPr>
+        <w:t>ARFoundation</w:t>
+      </w:r>
+      <w:proofErr w:type="spellEnd"/>
+      <w:r>
+        <w:rPr>
+          <w:rFonts w:ascii="Arial" w:hAnsi="Arial" w:cs="Arial"/>
+          <w:sz w:val="24"/>
+          <w:szCs w:val="24"/>
+          <w:lang w:val="en-NZ"/>
+        </w:rPr>
+        <w:t xml:space="preserve"> framework</w:t>
       </w:r>
       <w:r>
         <w:rPr>
@@ -22956,7 +23658,27 @@
           <w:szCs w:val="24"/>
           <w:lang w:val="en-NZ"/>
         </w:rPr>
-        <w:t xml:space="preserve">, a component needed in the OpenXR framework to connect and abstract any type of XR device in which the app is going to be deployed, and </w:t>
+        <w:t xml:space="preserve">, a component needed in the </w:t>
+      </w:r>
+      <w:proofErr w:type="spellStart"/>
+      <w:r>
+        <w:rPr>
+          <w:rFonts w:ascii="Arial" w:hAnsi="Arial" w:cs="Arial"/>
+          <w:sz w:val="24"/>
+          <w:szCs w:val="24"/>
+          <w:lang w:val="en-NZ"/>
+        </w:rPr>
+        <w:t>OpenXR</w:t>
+      </w:r>
+      <w:proofErr w:type="spellEnd"/>
+      <w:r>
+        <w:rPr>
+          <w:rFonts w:ascii="Arial" w:hAnsi="Arial" w:cs="Arial"/>
+          <w:sz w:val="24"/>
+          <w:szCs w:val="24"/>
+          <w:lang w:val="en-NZ"/>
+        </w:rPr>
+        <w:t xml:space="preserve"> framework to connect and abstract any type of XR device in which the app is going to be deployed, and </w:t>
       </w:r>
       <w:r>
         <w:rPr>
@@ -23078,8 +23800,19 @@
           <w:lang w:val="en-NZ"/>
         </w:rPr>
         <w:lastRenderedPageBreak/>
-        <w:t>Configure the AR functionalities provided by ARFoundation</w:t>
-      </w:r>
+        <w:t xml:space="preserve">Configure the AR functionalities provided by </w:t>
+      </w:r>
+      <w:proofErr w:type="spellStart"/>
+      <w:r>
+        <w:rPr>
+          <w:rFonts w:ascii="Arial" w:hAnsi="Arial" w:cs="Arial"/>
+          <w:sz w:val="24"/>
+          <w:szCs w:val="24"/>
+          <w:lang w:val="en-NZ"/>
+        </w:rPr>
+        <w:t>ARFoundation</w:t>
+      </w:r>
+      <w:proofErr w:type="spellEnd"/>
     </w:p>
     <w:p>
       <w:pPr>
@@ -23097,7 +23830,27 @@
           <w:szCs w:val="24"/>
           <w:lang w:val="en-NZ"/>
         </w:rPr>
-        <w:t>From the ARFoundation framework</w:t>
+        <w:t xml:space="preserve">From the </w:t>
+      </w:r>
+      <w:proofErr w:type="spellStart"/>
+      <w:r>
+        <w:rPr>
+          <w:rFonts w:ascii="Arial" w:hAnsi="Arial" w:cs="Arial"/>
+          <w:sz w:val="24"/>
+          <w:szCs w:val="24"/>
+          <w:lang w:val="en-NZ"/>
+        </w:rPr>
+        <w:t>ARFoundation</w:t>
+      </w:r>
+      <w:proofErr w:type="spellEnd"/>
+      <w:r>
+        <w:rPr>
+          <w:rFonts w:ascii="Arial" w:hAnsi="Arial" w:cs="Arial"/>
+          <w:sz w:val="24"/>
+          <w:szCs w:val="24"/>
+          <w:lang w:val="en-NZ"/>
+        </w:rPr>
+        <w:t xml:space="preserve"> framework</w:t>
       </w:r>
       <w:r>
         <w:rPr>
@@ -23456,7 +24209,17 @@
           <w:szCs w:val="24"/>
           <w:lang w:val="en-NZ"/>
         </w:rPr>
-        <w:t>ures enforced by Unity and the OpenX</w:t>
+        <w:t xml:space="preserve">ures enforced by Unity and the </w:t>
+      </w:r>
+      <w:proofErr w:type="spellStart"/>
+      <w:r>
+        <w:rPr>
+          <w:rFonts w:ascii="Arial" w:hAnsi="Arial" w:cs="Arial"/>
+          <w:sz w:val="24"/>
+          <w:szCs w:val="24"/>
+          <w:lang w:val="en-NZ"/>
+        </w:rPr>
+        <w:t>OpenX</w:t>
       </w:r>
       <w:r>
         <w:rPr>
@@ -23467,6 +24230,7 @@
         </w:rPr>
         <w:t>R</w:t>
       </w:r>
+      <w:proofErr w:type="spellEnd"/>
       <w:r>
         <w:rPr>
           <w:rFonts w:ascii="Arial" w:hAnsi="Arial" w:cs="Arial"/>
@@ -24620,7 +25384,27 @@
           <w:szCs w:val="24"/>
           <w:lang w:val="en-NZ"/>
         </w:rPr>
-        <w:t xml:space="preserve"> by ARFoundation for the detection of features using the </w:t>
+        <w:t xml:space="preserve"> by </w:t>
+      </w:r>
+      <w:proofErr w:type="spellStart"/>
+      <w:r>
+        <w:rPr>
+          <w:rFonts w:ascii="Arial" w:hAnsi="Arial" w:cs="Arial"/>
+          <w:sz w:val="24"/>
+          <w:szCs w:val="24"/>
+          <w:lang w:val="en-NZ"/>
+        </w:rPr>
+        <w:t>ARFoundation</w:t>
+      </w:r>
+      <w:proofErr w:type="spellEnd"/>
+      <w:r>
+        <w:rPr>
+          <w:rFonts w:ascii="Arial" w:hAnsi="Arial" w:cs="Arial"/>
+          <w:sz w:val="24"/>
+          <w:szCs w:val="24"/>
+          <w:lang w:val="en-NZ"/>
+        </w:rPr>
+        <w:t xml:space="preserve"> for the detection of features using the </w:t>
       </w:r>
       <w:r>
         <w:rPr>
@@ -24683,7 +25467,27 @@
           <w:szCs w:val="24"/>
           <w:lang w:val="en-NZ"/>
         </w:rPr>
-        <w:t>, the anchor manager and the AR raycast functionalities.</w:t>
+        <w:t xml:space="preserve">, the anchor manager and the AR </w:t>
+      </w:r>
+      <w:proofErr w:type="spellStart"/>
+      <w:r>
+        <w:rPr>
+          <w:rFonts w:ascii="Arial" w:hAnsi="Arial" w:cs="Arial"/>
+          <w:sz w:val="24"/>
+          <w:szCs w:val="24"/>
+          <w:lang w:val="en-NZ"/>
+        </w:rPr>
+        <w:t>raycast</w:t>
+      </w:r>
+      <w:proofErr w:type="spellEnd"/>
+      <w:r>
+        <w:rPr>
+          <w:rFonts w:ascii="Arial" w:hAnsi="Arial" w:cs="Arial"/>
+          <w:sz w:val="24"/>
+          <w:szCs w:val="24"/>
+          <w:lang w:val="en-NZ"/>
+        </w:rPr>
+        <w:t xml:space="preserve"> functionalities.</w:t>
       </w:r>
     </w:p>
     <w:p>
@@ -24810,7 +25614,27 @@
           <w:szCs w:val="24"/>
           <w:lang w:val="en-NZ"/>
         </w:rPr>
-        <w:t xml:space="preserve"> The AR raycaster is needed to interact with digital objects in the AR space or with features in the A</w:t>
+        <w:t xml:space="preserve"> The AR </w:t>
+      </w:r>
+      <w:proofErr w:type="spellStart"/>
+      <w:r>
+        <w:rPr>
+          <w:rFonts w:ascii="Arial" w:hAnsi="Arial" w:cs="Arial"/>
+          <w:sz w:val="24"/>
+          <w:szCs w:val="24"/>
+          <w:lang w:val="en-NZ"/>
+        </w:rPr>
+        <w:t>raycaster</w:t>
+      </w:r>
+      <w:proofErr w:type="spellEnd"/>
+      <w:r>
+        <w:rPr>
+          <w:rFonts w:ascii="Arial" w:hAnsi="Arial" w:cs="Arial"/>
+          <w:sz w:val="24"/>
+          <w:szCs w:val="24"/>
+          <w:lang w:val="en-NZ"/>
+        </w:rPr>
+        <w:t xml:space="preserve"> is needed to interact with digital objects in the AR space or with features in the A</w:t>
       </w:r>
       <w:r>
         <w:rPr>
@@ -25024,7 +25848,27 @@
           <w:szCs w:val="24"/>
           <w:lang w:val="en-NZ"/>
         </w:rPr>
-        <w:t xml:space="preserve"> Interaction Pipeline with ARFoundation Subsystems</w:t>
+        <w:t xml:space="preserve"> Interaction Pipeline with </w:t>
+      </w:r>
+      <w:proofErr w:type="spellStart"/>
+      <w:r>
+        <w:rPr>
+          <w:rFonts w:ascii="Arial" w:hAnsi="Arial" w:cs="Arial"/>
+          <w:sz w:val="24"/>
+          <w:szCs w:val="24"/>
+          <w:lang w:val="en-NZ"/>
+        </w:rPr>
+        <w:t>ARFoundation</w:t>
+      </w:r>
+      <w:proofErr w:type="spellEnd"/>
+      <w:r>
+        <w:rPr>
+          <w:rFonts w:ascii="Arial" w:hAnsi="Arial" w:cs="Arial"/>
+          <w:sz w:val="24"/>
+          <w:szCs w:val="24"/>
+          <w:lang w:val="en-NZ"/>
+        </w:rPr>
+        <w:t xml:space="preserve"> Subsystems</w:t>
       </w:r>
     </w:p>
     <w:p>
@@ -25071,7 +25915,17 @@
           <w:szCs w:val="24"/>
           <w:lang w:val="en-NZ"/>
         </w:rPr>
-        <w:t xml:space="preserve"> the implementation of CollabAR</w:t>
+        <w:t xml:space="preserve"> the implementation of </w:t>
+      </w:r>
+      <w:proofErr w:type="spellStart"/>
+      <w:r>
+        <w:rPr>
+          <w:rFonts w:ascii="Arial" w:hAnsi="Arial" w:cs="Arial"/>
+          <w:sz w:val="24"/>
+          <w:szCs w:val="24"/>
+          <w:lang w:val="en-NZ"/>
+        </w:rPr>
+        <w:t>CollabAR</w:t>
       </w:r>
       <w:r>
         <w:rPr>
@@ -25082,6 +25936,7 @@
         </w:rPr>
         <w:t>’s</w:t>
       </w:r>
+      <w:proofErr w:type="spellEnd"/>
       <w:r>
         <w:rPr>
           <w:rFonts w:ascii="Arial" w:hAnsi="Arial" w:cs="Arial"/>
@@ -25125,7 +25980,27 @@
           <w:szCs w:val="24"/>
           <w:lang w:val="en-NZ"/>
         </w:rPr>
-        <w:t xml:space="preserve"> persistence between activities. In terms of the intended use f the application, it makes sense to have continuity </w:t>
+        <w:t xml:space="preserve"> persistence between activities. In terms of the intended use </w:t>
+      </w:r>
+      <w:proofErr w:type="spellStart"/>
+      <w:r>
+        <w:rPr>
+          <w:rFonts w:ascii="Arial" w:hAnsi="Arial" w:cs="Arial"/>
+          <w:sz w:val="24"/>
+          <w:szCs w:val="24"/>
+          <w:lang w:val="en-NZ"/>
+        </w:rPr>
+        <w:t>f</w:t>
+      </w:r>
+      <w:proofErr w:type="spellEnd"/>
+      <w:r>
+        <w:rPr>
+          <w:rFonts w:ascii="Arial" w:hAnsi="Arial" w:cs="Arial"/>
+          <w:sz w:val="24"/>
+          <w:szCs w:val="24"/>
+          <w:lang w:val="en-NZ"/>
+        </w:rPr>
+        <w:t xml:space="preserve"> the application, it makes sense to have continuity </w:t>
       </w:r>
       <w:r>
         <w:rPr>
@@ -26867,7 +27742,27 @@
           <w:szCs w:val="24"/>
           <w:lang w:val="en-NZ"/>
         </w:rPr>
-        <w:t xml:space="preserve"> based on the image recognition subsystem of ARFoundation. The process requires a base image to be recognized by each client connecting to the room</w:t>
+        <w:t xml:space="preserve"> based on the image recognition subsystem of </w:t>
+      </w:r>
+      <w:proofErr w:type="spellStart"/>
+      <w:r>
+        <w:rPr>
+          <w:rFonts w:ascii="Arial" w:hAnsi="Arial" w:cs="Arial"/>
+          <w:sz w:val="24"/>
+          <w:szCs w:val="24"/>
+          <w:lang w:val="en-NZ"/>
+        </w:rPr>
+        <w:t>ARFoundation</w:t>
+      </w:r>
+      <w:proofErr w:type="spellEnd"/>
+      <w:r>
+        <w:rPr>
+          <w:rFonts w:ascii="Arial" w:hAnsi="Arial" w:cs="Arial"/>
+          <w:sz w:val="24"/>
+          <w:szCs w:val="24"/>
+          <w:lang w:val="en-NZ"/>
+        </w:rPr>
+        <w:t>. The process requires a base image to be recognized by each client connecting to the room</w:t>
       </w:r>
       <w:r>
         <w:rPr>
@@ -27629,7 +28524,27 @@
           <w:szCs w:val="24"/>
           <w:lang w:val="en-NZ"/>
         </w:rPr>
-        <w:t xml:space="preserve"> Both of them are also optional, and each user can op to turn off or on the visualization of these elements for each of their teammates if needed.</w:t>
+        <w:t xml:space="preserve"> Both of them are also optional, and each user can </w:t>
+      </w:r>
+      <w:proofErr w:type="spellStart"/>
+      <w:r>
+        <w:rPr>
+          <w:rFonts w:ascii="Arial" w:hAnsi="Arial" w:cs="Arial"/>
+          <w:sz w:val="24"/>
+          <w:szCs w:val="24"/>
+          <w:lang w:val="en-NZ"/>
+        </w:rPr>
+        <w:t>op</w:t>
+      </w:r>
+      <w:proofErr w:type="spellEnd"/>
+      <w:r>
+        <w:rPr>
+          <w:rFonts w:ascii="Arial" w:hAnsi="Arial" w:cs="Arial"/>
+          <w:sz w:val="24"/>
+          <w:szCs w:val="24"/>
+          <w:lang w:val="en-NZ"/>
+        </w:rPr>
+        <w:t xml:space="preserve"> to turn off or on the visualization of these elements for each of their teammates if needed.</w:t>
       </w:r>
     </w:p>
     <w:p>
@@ -30369,16 +31284,56 @@
           <w:szCs w:val="24"/>
           <w:lang w:val="en-NZ"/>
         </w:rPr>
-        <w:t>option to use image recognition or geolocalization to provide the shared origin</w:t>
-      </w:r>
-      <w:r>
-        <w:rPr>
-          <w:rFonts w:ascii="Arial" w:hAnsi="Arial" w:cs="Arial"/>
-          <w:sz w:val="24"/>
-          <w:szCs w:val="24"/>
-          <w:lang w:val="en-NZ"/>
-        </w:rPr>
-        <w:t xml:space="preserve"> initialization. Geolocalization is precise </w:t>
+        <w:t xml:space="preserve">option to use image recognition or </w:t>
+      </w:r>
+      <w:proofErr w:type="spellStart"/>
+      <w:r>
+        <w:rPr>
+          <w:rFonts w:ascii="Arial" w:hAnsi="Arial" w:cs="Arial"/>
+          <w:sz w:val="24"/>
+          <w:szCs w:val="24"/>
+          <w:lang w:val="en-NZ"/>
+        </w:rPr>
+        <w:t>geolocalization</w:t>
+      </w:r>
+      <w:proofErr w:type="spellEnd"/>
+      <w:r>
+        <w:rPr>
+          <w:rFonts w:ascii="Arial" w:hAnsi="Arial" w:cs="Arial"/>
+          <w:sz w:val="24"/>
+          <w:szCs w:val="24"/>
+          <w:lang w:val="en-NZ"/>
+        </w:rPr>
+        <w:t xml:space="preserve"> to provide the shared origin</w:t>
+      </w:r>
+      <w:r>
+        <w:rPr>
+          <w:rFonts w:ascii="Arial" w:hAnsi="Arial" w:cs="Arial"/>
+          <w:sz w:val="24"/>
+          <w:szCs w:val="24"/>
+          <w:lang w:val="en-NZ"/>
+        </w:rPr>
+        <w:t xml:space="preserve"> initialization. </w:t>
+      </w:r>
+      <w:proofErr w:type="spellStart"/>
+      <w:r>
+        <w:rPr>
+          <w:rFonts w:ascii="Arial" w:hAnsi="Arial" w:cs="Arial"/>
+          <w:sz w:val="24"/>
+          <w:szCs w:val="24"/>
+          <w:lang w:val="en-NZ"/>
+        </w:rPr>
+        <w:t>Geolocalization</w:t>
+      </w:r>
+      <w:proofErr w:type="spellEnd"/>
+      <w:r>
+        <w:rPr>
+          <w:rFonts w:ascii="Arial" w:hAnsi="Arial" w:cs="Arial"/>
+          <w:sz w:val="24"/>
+          <w:szCs w:val="24"/>
+          <w:lang w:val="en-NZ"/>
+        </w:rPr>
+        <w:t xml:space="preserve"> is precise </w:t>
       </w:r>
       <w:r>
         <w:rPr>
@@ -32626,7 +33581,27 @@
           <w:szCs w:val="24"/>
           <w:lang w:val="en-NZ"/>
         </w:rPr>
-        <w:t xml:space="preserve"> focused more on creating a eagle-vie </w:t>
+        <w:t xml:space="preserve"> focused more on creating </w:t>
+      </w:r>
+      <w:proofErr w:type="spellStart"/>
+      <w:r>
+        <w:rPr>
+          <w:rFonts w:ascii="Arial" w:hAnsi="Arial" w:cs="Arial"/>
+          <w:sz w:val="24"/>
+          <w:szCs w:val="24"/>
+          <w:lang w:val="en-NZ"/>
+        </w:rPr>
+        <w:t>a</w:t>
+      </w:r>
+      <w:proofErr w:type="spellEnd"/>
+      <w:r>
+        <w:rPr>
+          <w:rFonts w:ascii="Arial" w:hAnsi="Arial" w:cs="Arial"/>
+          <w:sz w:val="24"/>
+          <w:szCs w:val="24"/>
+          <w:lang w:val="en-NZ"/>
+        </w:rPr>
+        <w:t xml:space="preserve"> eagle-vie </w:t>
       </w:r>
       <w:r>
         <w:rPr>

</xml_diff>